<commit_message>
Work on Interfaces and Abstraction Exercise
</commit_message>
<xml_diff>
--- a/Java OOP Advanced/01. Interfaces and Abstraction/Exercise Assignment/01. Java-OOP-Advanced-Interfaces-And-Abstraction-Exercises.docx
+++ b/Java OOP Advanced/01. Interfaces and Abstraction/Exercise Assignment/01. Java-OOP-Advanced-Interfaces-And-Abstraction-Exercises.docx
@@ -1,15 +1,16 @@
 
 <file path=word/document.xml><?xml version="1.0" encoding="utf-8"?>
-<w:document xmlns:wpc="http://schemas.microsoft.com/office/word/2010/wordprocessingCanvas" xmlns:cx="http://schemas.microsoft.com/office/drawing/2014/chartex" xmlns:cx1="http://schemas.microsoft.com/office/drawing/2015/9/8/chartex" xmlns:cx2="http://schemas.microsoft.com/office/drawing/2015/10/21/chartex" xmlns:mc="http://schemas.openxmlformats.org/markup-compatibility/2006" xmlns:o="urn:schemas-microsoft-com:office:office" xmlns:r="http://schemas.openxmlformats.org/officeDocument/2006/relationships" xmlns:m="http://schemas.openxmlformats.org/officeDocument/2006/math" xmlns:v="urn:schemas-microsoft-com:vml" xmlns:wp14="http://schemas.microsoft.com/office/word/2010/wordprocessingDrawing" xmlns:wp="http://schemas.openxmlformats.org/drawingml/2006/wordprocessingDrawing" xmlns:w10="urn:schemas-microsoft-com:office:word" xmlns:w="http://schemas.openxmlformats.org/wordprocessingml/2006/main" xmlns:w14="http://schemas.microsoft.com/office/word/2010/wordml" xmlns:w15="http://schemas.microsoft.com/office/word/2012/wordml" xmlns:w16se="http://schemas.microsoft.com/office/word/2015/wordml/symex" xmlns:wpg="http://schemas.microsoft.com/office/word/2010/wordprocessingGroup" xmlns:wpi="http://schemas.microsoft.com/office/word/2010/wordprocessingInk" xmlns:wne="http://schemas.microsoft.com/office/word/2006/wordml" xmlns:wps="http://schemas.microsoft.com/office/word/2010/wordprocessingShape" mc:Ignorable="w14 w15 w16se wp14">
+<w:document xmlns:ve="http://schemas.openxmlformats.org/markup-compatibility/2006" xmlns:o="urn:schemas-microsoft-com:office:office" xmlns:r="http://schemas.openxmlformats.org/officeDocument/2006/relationships" xmlns:m="http://schemas.openxmlformats.org/officeDocument/2006/math" xmlns:v="urn:schemas-microsoft-com:vml" xmlns:wp="http://schemas.openxmlformats.org/drawingml/2006/wordprocessingDrawing" xmlns:w10="urn:schemas-microsoft-com:office:word" xmlns:w="http://schemas.openxmlformats.org/wordprocessingml/2006/main" xmlns:wne="http://schemas.microsoft.com/office/word/2006/wordml">
   <w:body>
     <w:p>
       <w:pPr>
-        <w:pStyle w:val="Heading1"/>
+        <w:pStyle w:val="1"/>
         <w:jc w:val="center"/>
         <w:rPr>
           <w:sz w:val="52"/>
         </w:rPr>
       </w:pPr>
+      <w:proofErr w:type="spellStart"/>
       <w:r>
         <w:rPr>
           <w:sz w:val="52"/>
@@ -17,6 +18,7 @@
         </w:rPr>
         <w:t>Exercises</w:t>
       </w:r>
+      <w:proofErr w:type="spellEnd"/>
       <w:r>
         <w:rPr>
           <w:sz w:val="52"/>
@@ -103,7 +105,7 @@
       <w:hyperlink r:id="rId9" w:history="1">
         <w:r>
           <w:rPr>
-            <w:rStyle w:val="Hyperlink"/>
+            <w:rStyle w:val="af2"/>
           </w:rPr>
           <w:t>Judge</w:t>
         </w:r>
@@ -114,7 +116,7 @@
     </w:p>
     <w:p>
       <w:pPr>
-        <w:pStyle w:val="Heading2"/>
+        <w:pStyle w:val="2"/>
         <w:numPr>
           <w:ilvl w:val="0"/>
           <w:numId w:val="3"/>
@@ -253,7 +255,7 @@
     </w:p>
     <w:tbl>
       <w:tblPr>
-        <w:tblStyle w:val="TableGrid"/>
+        <w:tblStyle w:val="af1"/>
         <w:tblW w:w="10807" w:type="dxa"/>
         <w:tblInd w:w="108" w:type="dxa"/>
         <w:tblCellMar>
@@ -262,7 +264,7 @@
           <w:bottom w:w="57" w:type="dxa"/>
           <w:right w:w="85" w:type="dxa"/>
         </w:tblCellMar>
-        <w:tblLook w:val="04A0" w:firstRow="1" w:lastRow="0" w:firstColumn="1" w:lastColumn="0" w:noHBand="0" w:noVBand="1"/>
+        <w:tblLook w:val="04A0"/>
       </w:tblPr>
       <w:tblGrid>
         <w:gridCol w:w="10807"/>
@@ -811,7 +813,7 @@
     </w:p>
     <w:p>
       <w:pPr>
-        <w:pStyle w:val="Heading3"/>
+        <w:pStyle w:val="3"/>
         <w:spacing w:before="0"/>
         <w:jc w:val="both"/>
         <w:rPr>
@@ -829,7 +831,7 @@
     </w:p>
     <w:tbl>
       <w:tblPr>
-        <w:tblStyle w:val="TableGrid"/>
+        <w:tblStyle w:val="af1"/>
         <w:tblW w:w="0" w:type="auto"/>
         <w:tblInd w:w="108" w:type="dxa"/>
         <w:tblCellMar>
@@ -838,7 +840,7 @@
           <w:bottom w:w="57" w:type="dxa"/>
           <w:right w:w="85" w:type="dxa"/>
         </w:tblCellMar>
-        <w:tblLook w:val="04A0" w:firstRow="1" w:lastRow="0" w:firstColumn="1" w:lastColumn="0" w:noHBand="0" w:noVBand="1"/>
+        <w:tblLook w:val="04A0"/>
       </w:tblPr>
       <w:tblGrid>
         <w:gridCol w:w="2947"/>
@@ -1014,7 +1016,7 @@
     <w:p/>
     <w:p>
       <w:pPr>
-        <w:pStyle w:val="Heading2"/>
+        <w:pStyle w:val="2"/>
         <w:numPr>
           <w:ilvl w:val="0"/>
           <w:numId w:val="3"/>
@@ -1171,7 +1173,7 @@
     </w:p>
     <w:tbl>
       <w:tblPr>
-        <w:tblStyle w:val="TableGrid"/>
+        <w:tblStyle w:val="af1"/>
         <w:tblW w:w="10822" w:type="dxa"/>
         <w:tblInd w:w="108" w:type="dxa"/>
         <w:tblCellMar>
@@ -1180,7 +1182,7 @@
           <w:bottom w:w="57" w:type="dxa"/>
           <w:right w:w="85" w:type="dxa"/>
         </w:tblCellMar>
-        <w:tblLook w:val="04A0" w:firstRow="1" w:lastRow="0" w:firstColumn="1" w:lastColumn="0" w:noHBand="0" w:noVBand="1"/>
+        <w:tblLook w:val="04A0"/>
       </w:tblPr>
       <w:tblGrid>
         <w:gridCol w:w="10822"/>
@@ -1968,7 +1970,7 @@
     </w:p>
     <w:p>
       <w:pPr>
-        <w:pStyle w:val="Heading3"/>
+        <w:pStyle w:val="3"/>
         <w:spacing w:before="0"/>
         <w:jc w:val="both"/>
         <w:rPr>
@@ -1986,7 +1988,7 @@
     </w:p>
     <w:tbl>
       <w:tblPr>
-        <w:tblStyle w:val="TableGrid"/>
+        <w:tblStyle w:val="af1"/>
         <w:tblW w:w="0" w:type="auto"/>
         <w:tblInd w:w="108" w:type="dxa"/>
         <w:tblCellMar>
@@ -1995,7 +1997,7 @@
           <w:bottom w:w="57" w:type="dxa"/>
           <w:right w:w="85" w:type="dxa"/>
         </w:tblCellMar>
-        <w:tblLook w:val="04A0" w:firstRow="1" w:lastRow="0" w:firstColumn="1" w:lastColumn="0" w:noHBand="0" w:noVBand="1"/>
+        <w:tblLook w:val="04A0"/>
       </w:tblPr>
       <w:tblGrid>
         <w:gridCol w:w="2947"/>
@@ -2202,7 +2204,7 @@
     <w:p/>
     <w:p>
       <w:pPr>
-        <w:pStyle w:val="Heading2"/>
+        <w:pStyle w:val="2"/>
         <w:numPr>
           <w:ilvl w:val="0"/>
           <w:numId w:val="3"/>
@@ -2420,7 +2422,7 @@
     </w:p>
     <w:p>
       <w:pPr>
-        <w:pStyle w:val="Heading3"/>
+        <w:pStyle w:val="3"/>
         <w:spacing w:before="0" w:after="120"/>
         <w:jc w:val="both"/>
       </w:pPr>
@@ -2479,7 +2481,7 @@
     </w:p>
     <w:p>
       <w:pPr>
-        <w:pStyle w:val="Heading3"/>
+        <w:pStyle w:val="3"/>
         <w:spacing w:before="0" w:after="120"/>
         <w:jc w:val="both"/>
       </w:pPr>
@@ -2658,7 +2660,7 @@
     </w:p>
     <w:p>
       <w:pPr>
-        <w:pStyle w:val="Heading3"/>
+        <w:pStyle w:val="3"/>
         <w:spacing w:before="0" w:after="120"/>
         <w:jc w:val="both"/>
       </w:pPr>
@@ -2672,7 +2674,7 @@
     </w:p>
     <w:p>
       <w:pPr>
-        <w:pStyle w:val="ListParagraph"/>
+        <w:pStyle w:val="ac"/>
         <w:spacing w:after="0"/>
         <w:ind w:left="0"/>
         <w:jc w:val="both"/>
@@ -2687,7 +2689,7 @@
     </w:p>
     <w:p>
       <w:pPr>
-        <w:pStyle w:val="Heading3"/>
+        <w:pStyle w:val="3"/>
       </w:pPr>
       <w:r>
         <w:t>Example</w:t>
@@ -2708,7 +2710,7 @@
         <w:tblCellMar>
           <w:left w:w="78" w:type="dxa"/>
         </w:tblCellMar>
-        <w:tblLook w:val="04A0" w:firstRow="1" w:lastRow="0" w:firstColumn="1" w:lastColumn="0" w:noHBand="0" w:noVBand="1"/>
+        <w:tblLook w:val="04A0"/>
       </w:tblPr>
       <w:tblGrid>
         <w:gridCol w:w="2863"/>
@@ -2964,7 +2966,7 @@
     </w:tbl>
     <w:p>
       <w:pPr>
-        <w:pStyle w:val="Heading3"/>
+        <w:pStyle w:val="3"/>
       </w:pPr>
       <w:r>
         <w:lastRenderedPageBreak/>
@@ -2991,7 +2993,7 @@
         <w:tblCellMar>
           <w:left w:w="78" w:type="dxa"/>
         </w:tblCellMar>
-        <w:tblLook w:val="04A0" w:firstRow="1" w:lastRow="0" w:firstColumn="1" w:lastColumn="0" w:noHBand="0" w:noVBand="1"/>
+        <w:tblLook w:val="04A0"/>
       </w:tblPr>
       <w:tblGrid>
         <w:gridCol w:w="9354"/>
@@ -3428,7 +3430,7 @@
     <w:p/>
     <w:p>
       <w:pPr>
-        <w:pStyle w:val="Heading2"/>
+        <w:pStyle w:val="2"/>
         <w:numPr>
           <w:ilvl w:val="0"/>
           <w:numId w:val="3"/>
@@ -3518,7 +3520,15 @@
         <w:t>Smartphone</w:t>
       </w:r>
       <w:r>
-        <w:t xml:space="preserve"> and two separate functionalities which your smartphone has - to </w:t>
+        <w:t xml:space="preserve"> and two separate functionalities which your </w:t>
+      </w:r>
+      <w:proofErr w:type="spellStart"/>
+      <w:r>
+        <w:t>smartphone</w:t>
+      </w:r>
+      <w:proofErr w:type="spellEnd"/>
+      <w:r>
+        <w:t xml:space="preserve"> has - to </w:t>
       </w:r>
       <w:r>
         <w:rPr>
@@ -3572,7 +3582,7 @@
     </w:p>
     <w:p>
       <w:pPr>
-        <w:pStyle w:val="Heading3"/>
+        <w:pStyle w:val="3"/>
       </w:pPr>
       <w:r>
         <w:t>Input</w:t>
@@ -3588,7 +3598,7 @@
     </w:p>
     <w:p>
       <w:pPr>
-        <w:pStyle w:val="ListParagraph"/>
+        <w:pStyle w:val="ac"/>
         <w:numPr>
           <w:ilvl w:val="0"/>
           <w:numId w:val="31"/>
@@ -3617,7 +3627,7 @@
     </w:p>
     <w:p>
       <w:pPr>
-        <w:pStyle w:val="ListParagraph"/>
+        <w:pStyle w:val="ac"/>
         <w:numPr>
           <w:ilvl w:val="0"/>
           <w:numId w:val="31"/>
@@ -3646,7 +3656,7 @@
     </w:p>
     <w:p>
       <w:pPr>
-        <w:pStyle w:val="Heading3"/>
+        <w:pStyle w:val="3"/>
         <w:rPr>
           <w:lang w:eastAsia="ja-JP"/>
         </w:rPr>
@@ -3873,7 +3883,7 @@
     </w:p>
     <w:p>
       <w:pPr>
-        <w:pStyle w:val="Heading3"/>
+        <w:pStyle w:val="3"/>
       </w:pPr>
       <w:r>
         <w:t>Constraints</w:t>
@@ -3926,7 +3936,7 @@
     </w:p>
     <w:p>
       <w:pPr>
-        <w:pStyle w:val="Heading3"/>
+        <w:pStyle w:val="3"/>
         <w:rPr>
           <w:lang w:eastAsia="ja-JP"/>
         </w:rPr>
@@ -3956,7 +3966,7 @@
           <w:bottom w:w="57" w:type="dxa"/>
           <w:right w:w="85" w:type="dxa"/>
         </w:tblCellMar>
-        <w:tblLook w:val="04A0" w:firstRow="1" w:lastRow="0" w:firstColumn="1" w:lastColumn="0" w:noHBand="0" w:noVBand="1"/>
+        <w:tblLook w:val="04A0"/>
       </w:tblPr>
       <w:tblGrid>
         <w:gridCol w:w="6750"/>
@@ -4184,7 +4194,7 @@
     <w:p/>
     <w:p>
       <w:pPr>
-        <w:pStyle w:val="Heading2"/>
+        <w:pStyle w:val="2"/>
         <w:numPr>
           <w:ilvl w:val="0"/>
           <w:numId w:val="3"/>
@@ -4318,7 +4328,7 @@
     </w:p>
     <w:p>
       <w:pPr>
-        <w:pStyle w:val="Heading3"/>
+        <w:pStyle w:val="3"/>
         <w:spacing w:before="0"/>
         <w:jc w:val="both"/>
         <w:rPr>
@@ -4336,7 +4346,7 @@
     </w:p>
     <w:tbl>
       <w:tblPr>
-        <w:tblStyle w:val="TableGrid"/>
+        <w:tblStyle w:val="af1"/>
         <w:tblW w:w="0" w:type="auto"/>
         <w:tblInd w:w="108" w:type="dxa"/>
         <w:tblCellMar>
@@ -4345,7 +4355,7 @@
           <w:bottom w:w="57" w:type="dxa"/>
           <w:right w:w="85" w:type="dxa"/>
         </w:tblCellMar>
-        <w:tblLook w:val="04A0" w:firstRow="1" w:lastRow="0" w:firstColumn="1" w:lastColumn="0" w:noHBand="0" w:noVBand="1"/>
+        <w:tblLook w:val="04A0"/>
       </w:tblPr>
       <w:tblGrid>
         <w:gridCol w:w="2947"/>
@@ -4415,7 +4425,14 @@
                 <w:rFonts w:ascii="Consolas" w:hAnsi="Consolas" w:cs="Consolas"/>
                 <w:noProof/>
               </w:rPr>
-              <w:t>Pesho 22 9010101122</w:t>
+              <w:t>Pesho 22 901010112</w:t>
+            </w:r>
+            <w:r>
+              <w:rPr>
+                <w:rFonts w:ascii="Consolas" w:hAnsi="Consolas" w:cs="Consolas"/>
+                <w:noProof/>
+              </w:rPr>
+              <w:t>2</w:t>
             </w:r>
           </w:p>
           <w:p>
@@ -4688,7 +4705,7 @@
     </w:p>
     <w:p>
       <w:pPr>
-        <w:pStyle w:val="Heading2"/>
+        <w:pStyle w:val="2"/>
         <w:numPr>
           <w:ilvl w:val="0"/>
           <w:numId w:val="3"/>
@@ -4783,12 +4800,14 @@
       <w:r>
         <w:t xml:space="preserve"> and a </w:t>
       </w:r>
+      <w:proofErr w:type="spellStart"/>
       <w:r>
         <w:rPr>
           <w:b/>
         </w:rPr>
         <w:t>birthdate</w:t>
       </w:r>
+      <w:proofErr w:type="spellEnd"/>
       <w:r>
         <w:t>.</w:t>
       </w:r>
@@ -4831,7 +4850,21 @@
         <w:rPr>
           <w:b/>
         </w:rPr>
-        <w:t xml:space="preserve"> &lt;birthdate&gt;</w:t>
+        <w:t xml:space="preserve"> &lt;</w:t>
+      </w:r>
+      <w:proofErr w:type="spellStart"/>
+      <w:r>
+        <w:rPr>
+          <w:b/>
+        </w:rPr>
+        <w:t>birthdate</w:t>
+      </w:r>
+      <w:proofErr w:type="spellEnd"/>
+      <w:r>
+        <w:rPr>
+          <w:b/>
+        </w:rPr>
+        <w:t>&gt;</w:t>
       </w:r>
       <w:r>
         <w:t>” for citizens, “</w:t>
@@ -4858,7 +4891,21 @@
         <w:rPr>
           <w:b/>
         </w:rPr>
-        <w:t>Pet &lt;name&gt; &lt;birthdate&gt;</w:t>
+        <w:t>Pet &lt;name&gt; &lt;</w:t>
+      </w:r>
+      <w:proofErr w:type="spellStart"/>
+      <w:r>
+        <w:rPr>
+          <w:b/>
+        </w:rPr>
+        <w:t>birthdate</w:t>
+      </w:r>
+      <w:proofErr w:type="spellEnd"/>
+      <w:r>
+        <w:rPr>
+          <w:b/>
+        </w:rPr>
+        <w:t>&gt;</w:t>
       </w:r>
       <w:r>
         <w:t xml:space="preserve">” for pets. After the end command on the next line you will </w:t>
@@ -4897,7 +4944,7 @@
     </w:p>
     <w:p>
       <w:pPr>
-        <w:pStyle w:val="Heading3"/>
+        <w:pStyle w:val="3"/>
         <w:spacing w:before="0"/>
         <w:jc w:val="both"/>
         <w:rPr>
@@ -4915,7 +4962,7 @@
     </w:p>
     <w:tbl>
       <w:tblPr>
-        <w:tblStyle w:val="TableGrid"/>
+        <w:tblStyle w:val="af1"/>
         <w:tblW w:w="10800" w:type="dxa"/>
         <w:tblInd w:w="85" w:type="dxa"/>
         <w:tblCellMar>
@@ -4924,7 +4971,7 @@
           <w:bottom w:w="57" w:type="dxa"/>
           <w:right w:w="85" w:type="dxa"/>
         </w:tblCellMar>
-        <w:tblLook w:val="04A0" w:firstRow="1" w:lastRow="0" w:firstColumn="1" w:lastColumn="0" w:noHBand="0" w:noVBand="1"/>
+        <w:tblLook w:val="04A0"/>
       </w:tblPr>
       <w:tblGrid>
         <w:gridCol w:w="6390"/>
@@ -5359,7 +5406,7 @@
     </w:tbl>
     <w:p>
       <w:pPr>
-        <w:pStyle w:val="Heading2"/>
+        <w:pStyle w:val="2"/>
         <w:numPr>
           <w:ilvl w:val="0"/>
           <w:numId w:val="3"/>
@@ -5671,7 +5718,21 @@
         <w:rPr>
           <w:b/>
         </w:rPr>
-        <w:t>&lt;name&gt; &lt;age&gt; &lt;id&gt; &lt;birthdate&gt;</w:t>
+        <w:t>&lt;name&gt; &lt;age&gt; &lt;id&gt; &lt;</w:t>
+      </w:r>
+      <w:proofErr w:type="spellStart"/>
+      <w:r>
+        <w:rPr>
+          <w:b/>
+        </w:rPr>
+        <w:t>birthdate</w:t>
+      </w:r>
+      <w:proofErr w:type="spellEnd"/>
+      <w:r>
+        <w:rPr>
+          <w:b/>
+        </w:rPr>
+        <w:t>&gt;</w:t>
       </w:r>
       <w:r>
         <w:t>” for a Citizen or “</w:t>
@@ -5730,7 +5791,7 @@
     </w:p>
     <w:p>
       <w:pPr>
-        <w:pStyle w:val="Heading3"/>
+        <w:pStyle w:val="3"/>
         <w:spacing w:before="0"/>
         <w:jc w:val="both"/>
         <w:rPr>
@@ -5748,7 +5809,7 @@
     </w:p>
     <w:tbl>
       <w:tblPr>
-        <w:tblStyle w:val="TableGrid"/>
+        <w:tblStyle w:val="af1"/>
         <w:tblW w:w="10800" w:type="dxa"/>
         <w:tblInd w:w="85" w:type="dxa"/>
         <w:tblCellMar>
@@ -5757,7 +5818,7 @@
           <w:bottom w:w="57" w:type="dxa"/>
           <w:right w:w="85" w:type="dxa"/>
         </w:tblCellMar>
-        <w:tblLook w:val="04A0" w:firstRow="1" w:lastRow="0" w:firstColumn="1" w:lastColumn="0" w:noHBand="0" w:noVBand="1"/>
+        <w:tblLook w:val="04A0"/>
       </w:tblPr>
       <w:tblGrid>
         <w:gridCol w:w="6390"/>
@@ -5976,6 +6037,7 @@
                 <w:rFonts w:ascii="Consolas" w:hAnsi="Consolas" w:cs="Consolas"/>
                 <w:noProof/>
               </w:rPr>
+              <w:lastRenderedPageBreak/>
               <w:t>4</w:t>
             </w:r>
           </w:p>
@@ -6181,7 +6243,7 @@
     </w:tbl>
     <w:p>
       <w:pPr>
-        <w:pStyle w:val="Heading2"/>
+        <w:pStyle w:val="2"/>
         <w:numPr>
           <w:ilvl w:val="0"/>
           <w:numId w:val="3"/>
@@ -6204,7 +6266,7 @@
     </w:p>
     <w:p>
       <w:pPr>
-        <w:pStyle w:val="ListParagraph"/>
+        <w:pStyle w:val="ac"/>
         <w:numPr>
           <w:ilvl w:val="0"/>
           <w:numId w:val="27"/>
@@ -6276,7 +6338,7 @@
     </w:p>
     <w:p>
       <w:pPr>
-        <w:pStyle w:val="ListParagraph"/>
+        <w:pStyle w:val="ac"/>
         <w:numPr>
           <w:ilvl w:val="1"/>
           <w:numId w:val="27"/>
@@ -6327,7 +6389,7 @@
     </w:p>
     <w:p>
       <w:pPr>
-        <w:pStyle w:val="ListParagraph"/>
+        <w:pStyle w:val="ac"/>
         <w:numPr>
           <w:ilvl w:val="2"/>
           <w:numId w:val="27"/>
@@ -6366,7 +6428,7 @@
     </w:p>
     <w:p>
       <w:pPr>
-        <w:pStyle w:val="ListParagraph"/>
+        <w:pStyle w:val="ac"/>
         <w:numPr>
           <w:ilvl w:val="2"/>
           <w:numId w:val="27"/>
@@ -6465,7 +6527,7 @@
     </w:p>
     <w:p>
       <w:pPr>
-        <w:pStyle w:val="ListParagraph"/>
+        <w:pStyle w:val="ac"/>
         <w:numPr>
           <w:ilvl w:val="3"/>
           <w:numId w:val="27"/>
@@ -6568,7 +6630,7 @@
     </w:p>
     <w:p>
       <w:pPr>
-        <w:pStyle w:val="ListParagraph"/>
+        <w:pStyle w:val="ac"/>
         <w:numPr>
           <w:ilvl w:val="3"/>
           <w:numId w:val="27"/>
@@ -6717,7 +6779,7 @@
     </w:p>
     <w:p>
       <w:pPr>
-        <w:pStyle w:val="ListParagraph"/>
+        <w:pStyle w:val="ac"/>
         <w:numPr>
           <w:ilvl w:val="1"/>
           <w:numId w:val="27"/>
@@ -7100,7 +7162,7 @@
     </w:p>
     <w:p>
       <w:pPr>
-        <w:pStyle w:val="ListParagraph"/>
+        <w:pStyle w:val="ac"/>
         <w:numPr>
           <w:ilvl w:val="0"/>
           <w:numId w:val="28"/>
@@ -7139,7 +7201,7 @@
     </w:p>
     <w:p>
       <w:pPr>
-        <w:pStyle w:val="ListParagraph"/>
+        <w:pStyle w:val="ac"/>
         <w:numPr>
           <w:ilvl w:val="0"/>
           <w:numId w:val="28"/>
@@ -7248,7 +7310,7 @@
     </w:p>
     <w:p>
       <w:pPr>
-        <w:pStyle w:val="ListParagraph"/>
+        <w:pStyle w:val="ac"/>
         <w:numPr>
           <w:ilvl w:val="0"/>
           <w:numId w:val="28"/>
@@ -7299,7 +7361,7 @@
     </w:p>
     <w:p>
       <w:pPr>
-        <w:pStyle w:val="ListParagraph"/>
+        <w:pStyle w:val="ac"/>
         <w:numPr>
           <w:ilvl w:val="0"/>
           <w:numId w:val="28"/>
@@ -7421,7 +7483,7 @@
     </w:p>
     <w:p>
       <w:pPr>
-        <w:pStyle w:val="ListParagraph"/>
+        <w:pStyle w:val="ac"/>
         <w:numPr>
           <w:ilvl w:val="0"/>
           <w:numId w:val="28"/>
@@ -7968,7 +8030,7 @@
     </w:p>
     <w:p>
       <w:pPr>
-        <w:pStyle w:val="Heading3"/>
+        <w:pStyle w:val="3"/>
         <w:spacing w:before="0"/>
         <w:jc w:val="both"/>
         <w:rPr>
@@ -7986,7 +8048,7 @@
     </w:p>
     <w:tbl>
       <w:tblPr>
-        <w:tblStyle w:val="TableGrid"/>
+        <w:tblStyle w:val="af1"/>
         <w:tblW w:w="11482" w:type="dxa"/>
         <w:tblInd w:w="-482" w:type="dxa"/>
         <w:tblCellMar>
@@ -7995,7 +8057,7 @@
           <w:bottom w:w="57" w:type="dxa"/>
           <w:right w:w="85" w:type="dxa"/>
         </w:tblCellMar>
-        <w:tblLook w:val="04A0" w:firstRow="1" w:lastRow="0" w:firstColumn="1" w:lastColumn="0" w:noHBand="0" w:noVBand="1"/>
+        <w:tblLook w:val="04A0"/>
       </w:tblPr>
       <w:tblGrid>
         <w:gridCol w:w="5760"/>
@@ -8562,7 +8624,7 @@
     <w:p/>
     <w:p>
       <w:pPr>
-        <w:pStyle w:val="Heading2"/>
+        <w:pStyle w:val="2"/>
         <w:numPr>
           <w:ilvl w:val="0"/>
           <w:numId w:val="3"/>
@@ -8669,7 +8731,7 @@
     </w:p>
     <w:p>
       <w:pPr>
-        <w:pStyle w:val="ListParagraph"/>
+        <w:pStyle w:val="ac"/>
         <w:numPr>
           <w:ilvl w:val="0"/>
           <w:numId w:val="35"/>
@@ -8749,7 +8811,7 @@
     </w:p>
     <w:p>
       <w:pPr>
-        <w:pStyle w:val="ListParagraph"/>
+        <w:pStyle w:val="ac"/>
         <w:numPr>
           <w:ilvl w:val="0"/>
           <w:numId w:val="35"/>
@@ -8800,7 +8862,7 @@
     </w:p>
     <w:p>
       <w:pPr>
-        <w:pStyle w:val="ListParagraph"/>
+        <w:pStyle w:val="ac"/>
         <w:numPr>
           <w:ilvl w:val="0"/>
           <w:numId w:val="35"/>
@@ -8863,7 +8925,7 @@
     </w:p>
     <w:p>
       <w:pPr>
-        <w:pStyle w:val="ListParagraph"/>
+        <w:pStyle w:val="ac"/>
         <w:numPr>
           <w:ilvl w:val="0"/>
           <w:numId w:val="36"/>
@@ -8899,7 +8961,7 @@
     </w:p>
     <w:p>
       <w:pPr>
-        <w:pStyle w:val="ListParagraph"/>
+        <w:pStyle w:val="ac"/>
         <w:numPr>
           <w:ilvl w:val="0"/>
           <w:numId w:val="36"/>
@@ -8935,7 +8997,7 @@
     </w:p>
     <w:p>
       <w:pPr>
-        <w:pStyle w:val="ListParagraph"/>
+        <w:pStyle w:val="ac"/>
         <w:numPr>
           <w:ilvl w:val="0"/>
           <w:numId w:val="36"/>
@@ -9089,7 +9151,7 @@
     </w:p>
     <w:p>
       <w:pPr>
-        <w:pStyle w:val="Heading3"/>
+        <w:pStyle w:val="3"/>
       </w:pPr>
       <w:r>
         <w:t>Input</w:t>
@@ -9105,7 +9167,7 @@
     </w:p>
     <w:p>
       <w:pPr>
-        <w:pStyle w:val="ListParagraph"/>
+        <w:pStyle w:val="ac"/>
         <w:numPr>
           <w:ilvl w:val="0"/>
           <w:numId w:val="31"/>
@@ -9139,7 +9201,7 @@
     </w:p>
     <w:p>
       <w:pPr>
-        <w:pStyle w:val="ListParagraph"/>
+        <w:pStyle w:val="ac"/>
         <w:numPr>
           <w:ilvl w:val="0"/>
           <w:numId w:val="31"/>
@@ -9174,7 +9236,7 @@
     </w:p>
     <w:p>
       <w:pPr>
-        <w:pStyle w:val="Heading3"/>
+        <w:pStyle w:val="3"/>
         <w:rPr>
           <w:lang w:eastAsia="ja-JP"/>
         </w:rPr>
@@ -9202,7 +9264,7 @@
     </w:p>
     <w:p>
       <w:pPr>
-        <w:pStyle w:val="ListParagraph"/>
+        <w:pStyle w:val="ac"/>
         <w:numPr>
           <w:ilvl w:val="0"/>
           <w:numId w:val="34"/>
@@ -9249,7 +9311,7 @@
     </w:p>
     <w:p>
       <w:pPr>
-        <w:pStyle w:val="ListParagraph"/>
+        <w:pStyle w:val="ac"/>
         <w:numPr>
           <w:ilvl w:val="0"/>
           <w:numId w:val="34"/>
@@ -9299,7 +9361,7 @@
     </w:p>
     <w:p>
       <w:pPr>
-        <w:pStyle w:val="ListParagraph"/>
+        <w:pStyle w:val="ac"/>
         <w:numPr>
           <w:ilvl w:val="0"/>
           <w:numId w:val="34"/>
@@ -9349,7 +9411,7 @@
     </w:p>
     <w:p>
       <w:pPr>
-        <w:pStyle w:val="ListParagraph"/>
+        <w:pStyle w:val="ac"/>
         <w:numPr>
           <w:ilvl w:val="0"/>
           <w:numId w:val="34"/>
@@ -9399,7 +9461,7 @@
     </w:p>
     <w:p>
       <w:pPr>
-        <w:pStyle w:val="ListParagraph"/>
+        <w:pStyle w:val="ac"/>
         <w:numPr>
           <w:ilvl w:val="0"/>
           <w:numId w:val="34"/>
@@ -9449,7 +9511,7 @@
     </w:p>
     <w:p>
       <w:pPr>
-        <w:pStyle w:val="Heading3"/>
+        <w:pStyle w:val="3"/>
       </w:pPr>
       <w:r>
         <w:t>Constraints</w:t>
@@ -9457,7 +9519,7 @@
     </w:p>
     <w:p>
       <w:pPr>
-        <w:pStyle w:val="ListParagraph"/>
+        <w:pStyle w:val="ac"/>
         <w:numPr>
           <w:ilvl w:val="0"/>
           <w:numId w:val="32"/>
@@ -9475,7 +9537,7 @@
     </w:p>
     <w:p>
       <w:pPr>
-        <w:pStyle w:val="ListParagraph"/>
+        <w:pStyle w:val="ac"/>
         <w:numPr>
           <w:ilvl w:val="0"/>
           <w:numId w:val="32"/>
@@ -9496,7 +9558,7 @@
     </w:p>
     <w:p>
       <w:pPr>
-        <w:pStyle w:val="ListParagraph"/>
+        <w:pStyle w:val="ac"/>
         <w:numPr>
           <w:ilvl w:val="0"/>
           <w:numId w:val="32"/>
@@ -9517,7 +9579,7 @@
     </w:p>
     <w:p>
       <w:pPr>
-        <w:pStyle w:val="Heading3"/>
+        <w:pStyle w:val="3"/>
         <w:spacing w:before="0"/>
         <w:jc w:val="both"/>
         <w:rPr>
@@ -9535,7 +9597,7 @@
     </w:p>
     <w:tbl>
       <w:tblPr>
-        <w:tblStyle w:val="TableGrid"/>
+        <w:tblStyle w:val="af1"/>
         <w:tblW w:w="10597" w:type="dxa"/>
         <w:tblInd w:w="108" w:type="dxa"/>
         <w:tblCellMar>
@@ -9544,7 +9606,7 @@
           <w:bottom w:w="57" w:type="dxa"/>
           <w:right w:w="85" w:type="dxa"/>
         </w:tblCellMar>
-        <w:tblLook w:val="04A0" w:firstRow="1" w:lastRow="0" w:firstColumn="1" w:lastColumn="0" w:noHBand="0" w:noVBand="1"/>
+        <w:tblLook w:val="04A0"/>
       </w:tblPr>
       <w:tblGrid>
         <w:gridCol w:w="5017"/>
@@ -9661,8 +9723,30 @@
               <w:rPr>
                 <w:rFonts w:ascii="Consolas" w:hAnsi="Consolas" w:cs="Consolas"/>
               </w:rPr>
-              <w:t>0 0 0</w:t>
-            </w:r>
+              <w:t xml:space="preserve">0 </w:t>
+            </w:r>
+            <w:proofErr w:type="spellStart"/>
+            <w:r>
+              <w:rPr>
+                <w:rFonts w:ascii="Consolas" w:hAnsi="Consolas" w:cs="Consolas"/>
+              </w:rPr>
+              <w:t>0</w:t>
+            </w:r>
+            <w:proofErr w:type="spellEnd"/>
+            <w:r>
+              <w:rPr>
+                <w:rFonts w:ascii="Consolas" w:hAnsi="Consolas" w:cs="Consolas"/>
+              </w:rPr>
+              <w:t xml:space="preserve"> </w:t>
+            </w:r>
+            <w:proofErr w:type="spellStart"/>
+            <w:r>
+              <w:rPr>
+                <w:rFonts w:ascii="Consolas" w:hAnsi="Consolas" w:cs="Consolas"/>
+              </w:rPr>
+              <w:t>0</w:t>
+            </w:r>
+            <w:proofErr w:type="spellEnd"/>
           </w:p>
           <w:p>
             <w:pPr>
@@ -9675,8 +9759,30 @@
               <w:rPr>
                 <w:rFonts w:ascii="Consolas" w:hAnsi="Consolas" w:cs="Consolas"/>
               </w:rPr>
-              <w:t>0 0 0</w:t>
-            </w:r>
+              <w:t xml:space="preserve">0 </w:t>
+            </w:r>
+            <w:proofErr w:type="spellStart"/>
+            <w:r>
+              <w:rPr>
+                <w:rFonts w:ascii="Consolas" w:hAnsi="Consolas" w:cs="Consolas"/>
+              </w:rPr>
+              <w:t>0</w:t>
+            </w:r>
+            <w:proofErr w:type="spellEnd"/>
+            <w:r>
+              <w:rPr>
+                <w:rFonts w:ascii="Consolas" w:hAnsi="Consolas" w:cs="Consolas"/>
+              </w:rPr>
+              <w:t xml:space="preserve"> </w:t>
+            </w:r>
+            <w:proofErr w:type="spellStart"/>
+            <w:r>
+              <w:rPr>
+                <w:rFonts w:ascii="Consolas" w:hAnsi="Consolas" w:cs="Consolas"/>
+              </w:rPr>
+              <w:t>0</w:t>
+            </w:r>
+            <w:proofErr w:type="spellEnd"/>
           </w:p>
           <w:p>
             <w:pPr>
@@ -9775,8 +9881,86 @@
               <w:rPr>
                 <w:rFonts w:ascii="Consolas" w:hAnsi="Consolas" w:cs="Consolas"/>
               </w:rPr>
-              <w:t>0 0 0 0 0 0 0</w:t>
-            </w:r>
+              <w:t xml:space="preserve">0 </w:t>
+            </w:r>
+            <w:proofErr w:type="spellStart"/>
+            <w:r>
+              <w:rPr>
+                <w:rFonts w:ascii="Consolas" w:hAnsi="Consolas" w:cs="Consolas"/>
+              </w:rPr>
+              <w:t>0</w:t>
+            </w:r>
+            <w:proofErr w:type="spellEnd"/>
+            <w:r>
+              <w:rPr>
+                <w:rFonts w:ascii="Consolas" w:hAnsi="Consolas" w:cs="Consolas"/>
+              </w:rPr>
+              <w:t xml:space="preserve"> </w:t>
+            </w:r>
+            <w:proofErr w:type="spellStart"/>
+            <w:r>
+              <w:rPr>
+                <w:rFonts w:ascii="Consolas" w:hAnsi="Consolas" w:cs="Consolas"/>
+              </w:rPr>
+              <w:t>0</w:t>
+            </w:r>
+            <w:proofErr w:type="spellEnd"/>
+            <w:r>
+              <w:rPr>
+                <w:rFonts w:ascii="Consolas" w:hAnsi="Consolas" w:cs="Consolas"/>
+              </w:rPr>
+              <w:t xml:space="preserve"> </w:t>
+            </w:r>
+            <w:proofErr w:type="spellStart"/>
+            <w:r>
+              <w:rPr>
+                <w:rFonts w:ascii="Consolas" w:hAnsi="Consolas" w:cs="Consolas"/>
+              </w:rPr>
+              <w:t>0</w:t>
+            </w:r>
+            <w:proofErr w:type="spellEnd"/>
+            <w:r>
+              <w:rPr>
+                <w:rFonts w:ascii="Consolas" w:hAnsi="Consolas" w:cs="Consolas"/>
+              </w:rPr>
+              <w:t xml:space="preserve"> </w:t>
+            </w:r>
+            <w:proofErr w:type="spellStart"/>
+            <w:r>
+              <w:rPr>
+                <w:rFonts w:ascii="Consolas" w:hAnsi="Consolas" w:cs="Consolas"/>
+              </w:rPr>
+              <w:t>0</w:t>
+            </w:r>
+            <w:proofErr w:type="spellEnd"/>
+            <w:r>
+              <w:rPr>
+                <w:rFonts w:ascii="Consolas" w:hAnsi="Consolas" w:cs="Consolas"/>
+              </w:rPr>
+              <w:t xml:space="preserve"> </w:t>
+            </w:r>
+            <w:proofErr w:type="spellStart"/>
+            <w:r>
+              <w:rPr>
+                <w:rFonts w:ascii="Consolas" w:hAnsi="Consolas" w:cs="Consolas"/>
+              </w:rPr>
+              <w:t>0</w:t>
+            </w:r>
+            <w:proofErr w:type="spellEnd"/>
+            <w:r>
+              <w:rPr>
+                <w:rFonts w:ascii="Consolas" w:hAnsi="Consolas" w:cs="Consolas"/>
+              </w:rPr>
+              <w:t xml:space="preserve"> </w:t>
+            </w:r>
+            <w:proofErr w:type="spellStart"/>
+            <w:r>
+              <w:rPr>
+                <w:rFonts w:ascii="Consolas" w:hAnsi="Consolas" w:cs="Consolas"/>
+              </w:rPr>
+              <w:t>0</w:t>
+            </w:r>
+            <w:proofErr w:type="spellEnd"/>
           </w:p>
           <w:p>
             <w:pPr>
@@ -9789,8 +9973,86 @@
               <w:rPr>
                 <w:rFonts w:ascii="Consolas" w:hAnsi="Consolas" w:cs="Consolas"/>
               </w:rPr>
-              <w:t>0 0 0 0 0 0 0</w:t>
-            </w:r>
+              <w:t xml:space="preserve">0 </w:t>
+            </w:r>
+            <w:proofErr w:type="spellStart"/>
+            <w:r>
+              <w:rPr>
+                <w:rFonts w:ascii="Consolas" w:hAnsi="Consolas" w:cs="Consolas"/>
+              </w:rPr>
+              <w:t>0</w:t>
+            </w:r>
+            <w:proofErr w:type="spellEnd"/>
+            <w:r>
+              <w:rPr>
+                <w:rFonts w:ascii="Consolas" w:hAnsi="Consolas" w:cs="Consolas"/>
+              </w:rPr>
+              <w:t xml:space="preserve"> </w:t>
+            </w:r>
+            <w:proofErr w:type="spellStart"/>
+            <w:r>
+              <w:rPr>
+                <w:rFonts w:ascii="Consolas" w:hAnsi="Consolas" w:cs="Consolas"/>
+              </w:rPr>
+              <w:t>0</w:t>
+            </w:r>
+            <w:proofErr w:type="spellEnd"/>
+            <w:r>
+              <w:rPr>
+                <w:rFonts w:ascii="Consolas" w:hAnsi="Consolas" w:cs="Consolas"/>
+              </w:rPr>
+              <w:t xml:space="preserve"> </w:t>
+            </w:r>
+            <w:proofErr w:type="spellStart"/>
+            <w:r>
+              <w:rPr>
+                <w:rFonts w:ascii="Consolas" w:hAnsi="Consolas" w:cs="Consolas"/>
+              </w:rPr>
+              <w:t>0</w:t>
+            </w:r>
+            <w:proofErr w:type="spellEnd"/>
+            <w:r>
+              <w:rPr>
+                <w:rFonts w:ascii="Consolas" w:hAnsi="Consolas" w:cs="Consolas"/>
+              </w:rPr>
+              <w:t xml:space="preserve"> </w:t>
+            </w:r>
+            <w:proofErr w:type="spellStart"/>
+            <w:r>
+              <w:rPr>
+                <w:rFonts w:ascii="Consolas" w:hAnsi="Consolas" w:cs="Consolas"/>
+              </w:rPr>
+              <w:t>0</w:t>
+            </w:r>
+            <w:proofErr w:type="spellEnd"/>
+            <w:r>
+              <w:rPr>
+                <w:rFonts w:ascii="Consolas" w:hAnsi="Consolas" w:cs="Consolas"/>
+              </w:rPr>
+              <w:t xml:space="preserve"> </w:t>
+            </w:r>
+            <w:proofErr w:type="spellStart"/>
+            <w:r>
+              <w:rPr>
+                <w:rFonts w:ascii="Consolas" w:hAnsi="Consolas" w:cs="Consolas"/>
+              </w:rPr>
+              <w:t>0</w:t>
+            </w:r>
+            <w:proofErr w:type="spellEnd"/>
+            <w:r>
+              <w:rPr>
+                <w:rFonts w:ascii="Consolas" w:hAnsi="Consolas" w:cs="Consolas"/>
+              </w:rPr>
+              <w:t xml:space="preserve"> </w:t>
+            </w:r>
+            <w:proofErr w:type="spellStart"/>
+            <w:r>
+              <w:rPr>
+                <w:rFonts w:ascii="Consolas" w:hAnsi="Consolas" w:cs="Consolas"/>
+              </w:rPr>
+              <w:t>0</w:t>
+            </w:r>
+            <w:proofErr w:type="spellEnd"/>
           </w:p>
           <w:p>
             <w:pPr>
@@ -9832,7 +10094,7 @@
     <w:p/>
     <w:p>
       <w:pPr>
-        <w:pStyle w:val="Heading3"/>
+        <w:pStyle w:val="3"/>
         <w:spacing w:before="0"/>
         <w:jc w:val="both"/>
         <w:rPr>
@@ -9861,7 +10123,7 @@
     </w:p>
     <w:p>
       <w:pPr>
-        <w:pStyle w:val="Heading2"/>
+        <w:pStyle w:val="2"/>
         <w:numPr>
           <w:ilvl w:val="0"/>
           <w:numId w:val="37"/>
@@ -9869,8 +10131,13 @@
         <w:ind w:left="0" w:firstLine="0"/>
         <w:jc w:val="both"/>
       </w:pPr>
-      <w:r>
-        <w:t>MooD 3</w:t>
+      <w:proofErr w:type="spellStart"/>
+      <w:r>
+        <w:t>MooD</w:t>
+      </w:r>
+      <w:proofErr w:type="spellEnd"/>
+      <w:r>
+        <w:t xml:space="preserve"> 3</w:t>
       </w:r>
     </w:p>
     <w:p>
@@ -9884,17 +10151,35 @@
         <w:rPr>
           <w:b/>
         </w:rPr>
-        <w:t>3 MooD</w:t>
-      </w:r>
-      <w:r>
-        <w:t xml:space="preserve">. Your employees have gone on summer vacation. But there is a problem in the application and you are on your own. So the problem is how to store the information for the players. The best approach to you, seems to be, storing them in </w:t>
-      </w:r>
+        <w:t xml:space="preserve">3 </w:t>
+      </w:r>
+      <w:proofErr w:type="spellStart"/>
+      <w:r>
+        <w:rPr>
+          <w:b/>
+        </w:rPr>
+        <w:t>MooD</w:t>
+      </w:r>
+      <w:proofErr w:type="spellEnd"/>
+      <w:r>
+        <w:t xml:space="preserve">. Your employees have gone on summer vacation. But there is a problem in the application and you are on your own. So the problem is how to store the information for the players. The best approach to </w:t>
+      </w:r>
+      <w:proofErr w:type="gramStart"/>
+      <w:r>
+        <w:t>you,</w:t>
+      </w:r>
+      <w:proofErr w:type="gramEnd"/>
+      <w:r>
+        <w:t xml:space="preserve"> seems to be, storing them in </w:t>
+      </w:r>
+      <w:proofErr w:type="spellStart"/>
       <w:r>
         <w:rPr>
           <w:b/>
         </w:rPr>
         <w:t>GameObjects</w:t>
       </w:r>
+      <w:proofErr w:type="spellEnd"/>
       <w:r>
         <w:t>.</w:t>
       </w:r>
@@ -9927,7 +10212,7 @@
     </w:p>
     <w:p>
       <w:pPr>
-        <w:pStyle w:val="ListParagraph"/>
+        <w:pStyle w:val="ac"/>
         <w:numPr>
           <w:ilvl w:val="0"/>
           <w:numId w:val="38"/>
@@ -9944,13 +10229,14 @@
     </w:p>
     <w:p>
       <w:pPr>
-        <w:pStyle w:val="ListParagraph"/>
+        <w:pStyle w:val="ac"/>
         <w:numPr>
           <w:ilvl w:val="0"/>
           <w:numId w:val="38"/>
         </w:numPr>
         <w:jc w:val="both"/>
       </w:pPr>
+      <w:proofErr w:type="spellStart"/>
       <w:r>
         <w:rPr>
           <w:b/>
@@ -9958,10 +10244,11 @@
         </w:rPr>
         <w:t>hashedPassword</w:t>
       </w:r>
+      <w:proofErr w:type="spellEnd"/>
     </w:p>
     <w:p>
       <w:pPr>
-        <w:pStyle w:val="ListParagraph"/>
+        <w:pStyle w:val="ac"/>
         <w:numPr>
           <w:ilvl w:val="0"/>
           <w:numId w:val="38"/>
@@ -9981,13 +10268,14 @@
     </w:p>
     <w:p>
       <w:pPr>
-        <w:pStyle w:val="ListParagraph"/>
+        <w:pStyle w:val="ac"/>
         <w:numPr>
           <w:ilvl w:val="0"/>
           <w:numId w:val="38"/>
         </w:numPr>
         <w:jc w:val="both"/>
       </w:pPr>
+      <w:proofErr w:type="gramStart"/>
       <w:r>
         <w:rPr>
           <w:b/>
@@ -9995,6 +10283,7 @@
         </w:rPr>
         <w:t>special</w:t>
       </w:r>
+      <w:proofErr w:type="gramEnd"/>
       <w:r>
         <w:t xml:space="preserve"> </w:t>
       </w:r>
@@ -10030,8 +10319,16 @@
         <w:rPr>
           <w:b/>
         </w:rPr>
-        <w:t>Demon has an energy</w:t>
-      </w:r>
+        <w:t xml:space="preserve">Demon has </w:t>
+      </w:r>
+      <w:proofErr w:type="gramStart"/>
+      <w:r>
+        <w:rPr>
+          <w:b/>
+        </w:rPr>
+        <w:t>an energy</w:t>
+      </w:r>
+      <w:proofErr w:type="gramEnd"/>
       <w:r>
         <w:t xml:space="preserve"> (as special points) and the </w:t>
       </w:r>
@@ -10039,8 +10336,16 @@
         <w:rPr>
           <w:b/>
         </w:rPr>
-        <w:t>Archangel has a mana</w:t>
-      </w:r>
+        <w:t xml:space="preserve">Archangel has a </w:t>
+      </w:r>
+      <w:proofErr w:type="spellStart"/>
+      <w:r>
+        <w:rPr>
+          <w:b/>
+        </w:rPr>
+        <w:t>mana</w:t>
+      </w:r>
+      <w:proofErr w:type="spellEnd"/>
       <w:r>
         <w:t xml:space="preserve"> (as special points). Your task is to model the application.</w:t>
       </w:r>
@@ -10055,7 +10360,7 @@
     </w:p>
     <w:p>
       <w:pPr>
-        <w:pStyle w:val="ListParagraph"/>
+        <w:pStyle w:val="ac"/>
         <w:numPr>
           <w:ilvl w:val="0"/>
           <w:numId w:val="39"/>
@@ -10085,7 +10390,7 @@
     </w:p>
     <w:p>
       <w:pPr>
-        <w:pStyle w:val="ListParagraph"/>
+        <w:pStyle w:val="ac"/>
         <w:numPr>
           <w:ilvl w:val="0"/>
           <w:numId w:val="39"/>
@@ -10134,7 +10439,7 @@
     </w:p>
     <w:p>
       <w:pPr>
-        <w:pStyle w:val="Heading3"/>
+        <w:pStyle w:val="3"/>
         <w:spacing w:before="0" w:after="120"/>
         <w:jc w:val="both"/>
       </w:pPr>
@@ -10173,7 +10478,23 @@
           <w:rFonts w:eastAsia="MS Mincho"/>
           <w:lang w:eastAsia="ja-JP"/>
         </w:rPr>
-        <w:t>. First, you will get the username of a player. The second parameter is its character type. The next two parameters are his mana / energy points and his level. Format:</w:t>
+        <w:t xml:space="preserve">. First, you will get the username of a player. The second parameter is its character type. The next two parameters are his </w:t>
+      </w:r>
+      <w:proofErr w:type="spellStart"/>
+      <w:r>
+        <w:rPr>
+          <w:rFonts w:eastAsia="MS Mincho"/>
+          <w:lang w:eastAsia="ja-JP"/>
+        </w:rPr>
+        <w:t>mana</w:t>
+      </w:r>
+      <w:proofErr w:type="spellEnd"/>
+      <w:r>
+        <w:rPr>
+          <w:rFonts w:eastAsia="MS Mincho"/>
+          <w:lang w:eastAsia="ja-JP"/>
+        </w:rPr>
+        <w:t xml:space="preserve"> / energy points and his level. Format:</w:t>
       </w:r>
     </w:p>
     <w:p>
@@ -10188,6 +10509,7 @@
         </w:rPr>
         <w:t>&lt;</w:t>
       </w:r>
+      <w:proofErr w:type="gramStart"/>
       <w:r>
         <w:rPr>
           <w:rFonts w:eastAsia="MS Mincho"/>
@@ -10197,6 +10519,7 @@
         </w:rPr>
         <w:t>username</w:t>
       </w:r>
+      <w:proofErr w:type="gramEnd"/>
       <w:r>
         <w:rPr>
           <w:rFonts w:eastAsia="MS Mincho"/>
@@ -10255,7 +10578,7 @@
     </w:p>
     <w:p>
       <w:pPr>
-        <w:pStyle w:val="Heading3"/>
+        <w:pStyle w:val="3"/>
         <w:spacing w:before="0" w:after="120"/>
         <w:jc w:val="both"/>
       </w:pPr>
@@ -10398,7 +10721,7 @@
     </w:p>
     <w:p>
       <w:pPr>
-        <w:pStyle w:val="Heading3"/>
+        <w:pStyle w:val="3"/>
         <w:spacing w:before="0" w:after="120"/>
         <w:jc w:val="both"/>
       </w:pPr>
@@ -10412,7 +10735,7 @@
     </w:p>
     <w:p>
       <w:pPr>
-        <w:pStyle w:val="ListParagraph"/>
+        <w:pStyle w:val="ac"/>
         <w:numPr>
           <w:ilvl w:val="0"/>
           <w:numId w:val="40"/>
@@ -10455,7 +10778,7 @@
     </w:p>
     <w:p>
       <w:pPr>
-        <w:pStyle w:val="ListParagraph"/>
+        <w:pStyle w:val="ac"/>
         <w:numPr>
           <w:ilvl w:val="0"/>
           <w:numId w:val="40"/>
@@ -10498,7 +10821,7 @@
     </w:p>
     <w:p>
       <w:pPr>
-        <w:pStyle w:val="ListParagraph"/>
+        <w:pStyle w:val="ac"/>
         <w:numPr>
           <w:ilvl w:val="0"/>
           <w:numId w:val="40"/>
@@ -10513,7 +10836,27 @@
           <w:bCs/>
           <w:lang w:eastAsia="ja-JP"/>
         </w:rPr>
-        <w:t xml:space="preserve">Special points (Mana) </w:t>
+        <w:t>Special points (</w:t>
+      </w:r>
+      <w:proofErr w:type="spellStart"/>
+      <w:r>
+        <w:rPr>
+          <w:rFonts w:eastAsia="MS Mincho"/>
+          <w:b/>
+          <w:bCs/>
+          <w:lang w:eastAsia="ja-JP"/>
+        </w:rPr>
+        <w:t>Mana</w:t>
+      </w:r>
+      <w:proofErr w:type="spellEnd"/>
+      <w:r>
+        <w:rPr>
+          <w:rFonts w:eastAsia="MS Mincho"/>
+          <w:b/>
+          <w:bCs/>
+          <w:lang w:eastAsia="ja-JP"/>
+        </w:rPr>
+        <w:t xml:space="preserve">) </w:t>
       </w:r>
       <w:r>
         <w:rPr>
@@ -10525,7 +10868,7 @@
     </w:p>
     <w:p>
       <w:pPr>
-        <w:pStyle w:val="ListParagraph"/>
+        <w:pStyle w:val="ac"/>
         <w:numPr>
           <w:ilvl w:val="0"/>
           <w:numId w:val="40"/>
@@ -10552,7 +10895,7 @@
     </w:p>
     <w:p>
       <w:pPr>
-        <w:pStyle w:val="ListParagraph"/>
+        <w:pStyle w:val="ac"/>
         <w:numPr>
           <w:ilvl w:val="0"/>
           <w:numId w:val="40"/>
@@ -10580,7 +10923,7 @@
     <w:p/>
     <w:p>
       <w:pPr>
-        <w:pStyle w:val="Heading3"/>
+        <w:pStyle w:val="3"/>
       </w:pPr>
       <w:r>
         <w:t>Example</w:t>
@@ -10601,7 +10944,7 @@
         <w:tblCellMar>
           <w:left w:w="48" w:type="dxa"/>
         </w:tblCellMar>
-        <w:tblLook w:val="04A0" w:firstRow="1" w:lastRow="0" w:firstColumn="1" w:lastColumn="0" w:noHBand="0" w:noVBand="1"/>
+        <w:tblLook w:val="04A0"/>
       </w:tblPr>
       <w:tblGrid>
         <w:gridCol w:w="4317"/>
@@ -10724,7 +11067,27 @@
                 <w:bCs/>
                 <w:lang w:eastAsia="ja-JP"/>
               </w:rPr>
-              <w:t xml:space="preserve">"KoHaH" </w:t>
+              <w:t>"</w:t>
+            </w:r>
+            <w:proofErr w:type="spellStart"/>
+            <w:r>
+              <w:rPr>
+                <w:rFonts w:ascii="Consolas" w:eastAsia="MS Mincho" w:hAnsi="Consolas"/>
+                <w:b/>
+                <w:bCs/>
+                <w:lang w:eastAsia="ja-JP"/>
+              </w:rPr>
+              <w:t>KoHaH</w:t>
+            </w:r>
+            <w:proofErr w:type="spellEnd"/>
+            <w:r>
+              <w:rPr>
+                <w:rFonts w:ascii="Consolas" w:eastAsia="MS Mincho" w:hAnsi="Consolas"/>
+                <w:b/>
+                <w:bCs/>
+                <w:lang w:eastAsia="ja-JP"/>
+              </w:rPr>
+              <w:t xml:space="preserve">" </w:t>
             </w:r>
             <w:r>
               <w:rPr>
@@ -10851,7 +11214,27 @@
                 <w:bCs/>
                 <w:lang w:eastAsia="ja-JP"/>
               </w:rPr>
-              <w:t>""KoHaH"" | "1519" -&gt; Demon</w:t>
+              <w:t>""</w:t>
+            </w:r>
+            <w:proofErr w:type="spellStart"/>
+            <w:r>
+              <w:rPr>
+                <w:rFonts w:ascii="Consolas" w:eastAsia="MS Mincho" w:hAnsi="Consolas"/>
+                <w:b/>
+                <w:bCs/>
+                <w:lang w:eastAsia="ja-JP"/>
+              </w:rPr>
+              <w:t>KoHaH</w:t>
+            </w:r>
+            <w:proofErr w:type="spellEnd"/>
+            <w:r>
+              <w:rPr>
+                <w:rFonts w:ascii="Consolas" w:eastAsia="MS Mincho" w:hAnsi="Consolas"/>
+                <w:b/>
+                <w:bCs/>
+                <w:lang w:eastAsia="ja-JP"/>
+              </w:rPr>
+              <w:t>"" | "1519" -&gt; Demon</w:t>
             </w:r>
           </w:p>
           <w:p>
@@ -10941,7 +11324,27 @@
                 <w:bCs/>
                 <w:lang w:eastAsia="ja-JP"/>
               </w:rPr>
-              <w:t>"Akasha" | Archangel | 5 | 100</w:t>
+              <w:t>"</w:t>
+            </w:r>
+            <w:proofErr w:type="spellStart"/>
+            <w:r>
+              <w:rPr>
+                <w:rFonts w:ascii="Consolas" w:eastAsia="MS Mincho" w:hAnsi="Consolas"/>
+                <w:b/>
+                <w:bCs/>
+                <w:lang w:eastAsia="ja-JP"/>
+              </w:rPr>
+              <w:t>Akasha</w:t>
+            </w:r>
+            <w:proofErr w:type="spellEnd"/>
+            <w:r>
+              <w:rPr>
+                <w:rFonts w:ascii="Consolas" w:eastAsia="MS Mincho" w:hAnsi="Consolas"/>
+                <w:b/>
+                <w:bCs/>
+                <w:lang w:eastAsia="ja-JP"/>
+              </w:rPr>
+              <w:t>" | Archangel | 5 | 100</w:t>
             </w:r>
           </w:p>
         </w:tc>
@@ -10986,7 +11389,23 @@
                 <w:b/>
                 <w:bCs/>
               </w:rPr>
-              <w:t>""Akasha"" | ""ahsakA"168" -&gt; Archangel</w:t>
+              <w:t>""</w:t>
+            </w:r>
+            <w:proofErr w:type="spellStart"/>
+            <w:r>
+              <w:rPr>
+                <w:b/>
+                <w:bCs/>
+              </w:rPr>
+              <w:t>Akasha</w:t>
+            </w:r>
+            <w:proofErr w:type="spellEnd"/>
+            <w:r>
+              <w:rPr>
+                <w:b/>
+                <w:bCs/>
+              </w:rPr>
+              <w:t>"" | ""ahsakA"168" -&gt; Archangel</w:t>
             </w:r>
           </w:p>
           <w:p>
@@ -11028,7 +11447,7 @@
     <w:p/>
     <w:p>
       <w:pPr>
-        <w:pStyle w:val="Heading3"/>
+        <w:pStyle w:val="3"/>
       </w:pPr>
       <w:r>
         <w:t>Note</w:t>
@@ -11072,7 +11491,15 @@
         <w:t>abstract class</w:t>
       </w:r>
       <w:r>
-        <w:t xml:space="preserve"> to hold all the same characteristics of the characters. If you need to declare a character object, be sure to declare it of type character's interface to the left side and the specific implementation to the right side of the declaration. You should not override the setter for the hashedPassword and instead, use generics to pass them the type for the password and the special points.</w:t>
+        <w:t xml:space="preserve"> to hold all the same characteristics of the characters. If you need to declare a character object, be sure to declare it of type character's interface to the left side and the specific implementation to the right side of the declaration. You should not override the setter for the </w:t>
+      </w:r>
+      <w:proofErr w:type="spellStart"/>
+      <w:r>
+        <w:t>hashedPassword</w:t>
+      </w:r>
+      <w:proofErr w:type="spellEnd"/>
+      <w:r>
+        <w:t xml:space="preserve"> and instead, use generics to pass them the type for the password and the special points.</w:t>
       </w:r>
     </w:p>
     <w:sectPr>
@@ -11089,7 +11516,7 @@
 </file>
 
 <file path=word/endnotes.xml><?xml version="1.0" encoding="utf-8"?>
-<w:endnotes xmlns:wpc="http://schemas.microsoft.com/office/word/2010/wordprocessingCanvas" xmlns:cx="http://schemas.microsoft.com/office/drawing/2014/chartex" xmlns:cx1="http://schemas.microsoft.com/office/drawing/2015/9/8/chartex" xmlns:cx2="http://schemas.microsoft.com/office/drawing/2015/10/21/chartex" xmlns:mc="http://schemas.openxmlformats.org/markup-compatibility/2006" xmlns:o="urn:schemas-microsoft-com:office:office" xmlns:r="http://schemas.openxmlformats.org/officeDocument/2006/relationships" xmlns:m="http://schemas.openxmlformats.org/officeDocument/2006/math" xmlns:v="urn:schemas-microsoft-com:vml" xmlns:wp14="http://schemas.microsoft.com/office/word/2010/wordprocessingDrawing" xmlns:wp="http://schemas.openxmlformats.org/drawingml/2006/wordprocessingDrawing" xmlns:w10="urn:schemas-microsoft-com:office:word" xmlns:w="http://schemas.openxmlformats.org/wordprocessingml/2006/main" xmlns:w14="http://schemas.microsoft.com/office/word/2010/wordml" xmlns:w15="http://schemas.microsoft.com/office/word/2012/wordml" xmlns:w16se="http://schemas.microsoft.com/office/word/2015/wordml/symex" xmlns:wpg="http://schemas.microsoft.com/office/word/2010/wordprocessingGroup" xmlns:wpi="http://schemas.microsoft.com/office/word/2010/wordprocessingInk" xmlns:wne="http://schemas.microsoft.com/office/word/2006/wordml" xmlns:wps="http://schemas.microsoft.com/office/word/2010/wordprocessingShape" mc:Ignorable="w14 w15 w16se wp14">
+<w:endnotes xmlns:ve="http://schemas.openxmlformats.org/markup-compatibility/2006" xmlns:o="urn:schemas-microsoft-com:office:office" xmlns:r="http://schemas.openxmlformats.org/officeDocument/2006/relationships" xmlns:m="http://schemas.openxmlformats.org/officeDocument/2006/math" xmlns:v="urn:schemas-microsoft-com:vml" xmlns:wp="http://schemas.openxmlformats.org/drawingml/2006/wordprocessingDrawing" xmlns:w10="urn:schemas-microsoft-com:office:word" xmlns:w="http://schemas.openxmlformats.org/wordprocessingml/2006/main" xmlns:wne="http://schemas.microsoft.com/office/word/2006/wordml">
   <w:endnote w:type="separator" w:id="-1">
     <w:p>
       <w:pPr>
@@ -11114,10 +11541,10 @@
 </file>
 
 <file path=word/footer1.xml><?xml version="1.0" encoding="utf-8"?>
-<w:ftr xmlns:wpc="http://schemas.microsoft.com/office/word/2010/wordprocessingCanvas" xmlns:cx="http://schemas.microsoft.com/office/drawing/2014/chartex" xmlns:cx1="http://schemas.microsoft.com/office/drawing/2015/9/8/chartex" xmlns:cx2="http://schemas.microsoft.com/office/drawing/2015/10/21/chartex" xmlns:mc="http://schemas.openxmlformats.org/markup-compatibility/2006" xmlns:o="urn:schemas-microsoft-com:office:office" xmlns:r="http://schemas.openxmlformats.org/officeDocument/2006/relationships" xmlns:m="http://schemas.openxmlformats.org/officeDocument/2006/math" xmlns:v="urn:schemas-microsoft-com:vml" xmlns:wp14="http://schemas.microsoft.com/office/word/2010/wordprocessingDrawing" xmlns:wp="http://schemas.openxmlformats.org/drawingml/2006/wordprocessingDrawing" xmlns:w10="urn:schemas-microsoft-com:office:word" xmlns:w="http://schemas.openxmlformats.org/wordprocessingml/2006/main" xmlns:w14="http://schemas.microsoft.com/office/word/2010/wordml" xmlns:w15="http://schemas.microsoft.com/office/word/2012/wordml" xmlns:w16se="http://schemas.microsoft.com/office/word/2015/wordml/symex" xmlns:wpg="http://schemas.microsoft.com/office/word/2010/wordprocessingGroup" xmlns:wpi="http://schemas.microsoft.com/office/word/2010/wordprocessingInk" xmlns:wne="http://schemas.microsoft.com/office/word/2006/wordml" xmlns:wps="http://schemas.microsoft.com/office/word/2010/wordprocessingShape" mc:Ignorable="w14 w15 w16se wp14">
+<w:ftr xmlns:ve="http://schemas.openxmlformats.org/markup-compatibility/2006" xmlns:o="urn:schemas-microsoft-com:office:office" xmlns:r="http://schemas.openxmlformats.org/officeDocument/2006/relationships" xmlns:m="http://schemas.openxmlformats.org/officeDocument/2006/math" xmlns:v="urn:schemas-microsoft-com:vml" xmlns:wp="http://schemas.openxmlformats.org/drawingml/2006/wordprocessingDrawing" xmlns:w10="urn:schemas-microsoft-com:office:word" xmlns:w="http://schemas.openxmlformats.org/wordprocessingml/2006/main" xmlns:wne="http://schemas.microsoft.com/office/word/2006/wordml">
   <w:p>
     <w:pPr>
-      <w:pStyle w:val="Footer"/>
+      <w:pStyle w:val="a6"/>
     </w:pPr>
     <w:r>
       <w:pict>
@@ -11185,7 +11612,7 @@
                 <w:r>
                   <w:rPr>
                     <w:noProof/>
-                    <w:lang w:val="en-GB" w:eastAsia="en-GB"/>
+                    <w:lang w:val="bg-BG" w:eastAsia="bg-BG"/>
                   </w:rPr>
                   <w:drawing>
                     <wp:inline distT="0" distB="9525" distL="0" distR="9525">
@@ -11237,7 +11664,7 @@
                     <w:noProof/>
                     <w:sz w:val="19"/>
                     <w:szCs w:val="19"/>
-                    <w:lang w:val="en-GB" w:eastAsia="en-GB"/>
+                    <w:lang w:val="bg-BG" w:eastAsia="bg-BG"/>
                   </w:rPr>
                   <w:drawing>
                     <wp:inline distT="0" distB="9525" distL="0" distR="9525">
@@ -11289,7 +11716,7 @@
                     <w:noProof/>
                     <w:sz w:val="19"/>
                     <w:szCs w:val="19"/>
-                    <w:lang w:val="en-GB" w:eastAsia="en-GB"/>
+                    <w:lang w:val="bg-BG" w:eastAsia="bg-BG"/>
                   </w:rPr>
                   <w:drawing>
                     <wp:inline distT="0" distB="9525" distL="0" distR="9525">
@@ -11341,7 +11768,7 @@
                     <w:noProof/>
                     <w:sz w:val="19"/>
                     <w:szCs w:val="19"/>
-                    <w:lang w:val="en-GB" w:eastAsia="en-GB"/>
+                    <w:lang w:val="bg-BG" w:eastAsia="bg-BG"/>
                   </w:rPr>
                   <w:drawing>
                     <wp:inline distT="0" distB="9525" distL="0" distR="9525">
@@ -11393,7 +11820,7 @@
                     <w:noProof/>
                     <w:sz w:val="19"/>
                     <w:szCs w:val="19"/>
-                    <w:lang w:val="en-GB" w:eastAsia="en-GB"/>
+                    <w:lang w:val="bg-BG" w:eastAsia="bg-BG"/>
                   </w:rPr>
                   <w:drawing>
                     <wp:inline distT="0" distB="9525" distL="0" distR="9525">
@@ -11445,7 +11872,7 @@
                     <w:noProof/>
                     <w:sz w:val="19"/>
                     <w:szCs w:val="19"/>
-                    <w:lang w:val="en-GB" w:eastAsia="en-GB"/>
+                    <w:lang w:val="bg-BG" w:eastAsia="bg-BG"/>
                   </w:rPr>
                   <w:drawing>
                     <wp:inline distT="0" distB="9525" distL="0" distR="9525">
@@ -11497,7 +11924,7 @@
                     <w:noProof/>
                     <w:sz w:val="19"/>
                     <w:szCs w:val="19"/>
-                    <w:lang w:val="en-GB" w:eastAsia="en-GB"/>
+                    <w:lang w:val="bg-BG" w:eastAsia="bg-BG"/>
                   </w:rPr>
                   <w:drawing>
                     <wp:inline distT="0" distB="9525" distL="0" distR="9525">
@@ -11549,7 +11976,7 @@
                     <w:noProof/>
                     <w:sz w:val="19"/>
                     <w:szCs w:val="19"/>
-                    <w:lang w:val="en-GB" w:eastAsia="en-GB"/>
+                    <w:lang w:val="bg-BG" w:eastAsia="bg-BG"/>
                   </w:rPr>
                   <w:drawing>
                     <wp:inline distT="0" distB="9525" distL="0" distR="9525">
@@ -11601,7 +12028,7 @@
                     <w:noProof/>
                     <w:sz w:val="19"/>
                     <w:szCs w:val="19"/>
-                    <w:lang w:val="en-GB" w:eastAsia="en-GB"/>
+                    <w:lang w:val="bg-BG" w:eastAsia="bg-BG"/>
                   </w:rPr>
                   <w:drawing>
                     <wp:inline distT="0" distB="9525" distL="0" distR="9525">
@@ -11653,7 +12080,7 @@
                     <w:noProof/>
                     <w:sz w:val="19"/>
                     <w:szCs w:val="19"/>
-                    <w:lang w:val="en-GB" w:eastAsia="en-GB"/>
+                    <w:lang w:val="bg-BG" w:eastAsia="bg-BG"/>
                   </w:rPr>
                   <w:drawing>
                     <wp:inline distT="0" distB="9525" distL="0" distR="9525">
@@ -11744,7 +12171,7 @@
                 <w:r>
                   <w:rPr>
                     <w:noProof/>
-                    <w:lang w:val="en-GB" w:eastAsia="en-GB"/>
+                    <w:lang w:val="bg-BG" w:eastAsia="bg-BG"/>
                   </w:rPr>
                   <w:drawing>
                     <wp:inline distT="0" distB="0" distL="0" distR="0">
@@ -11839,7 +12266,7 @@
                   <w:rPr>
                     <w:noProof/>
                   </w:rPr>
-                  <w:t>1</w:t>
+                  <w:t>5</w:t>
                 </w:r>
                 <w:r>
                   <w:fldChar w:fldCharType="end"/>
@@ -11885,19 +12312,19 @@
   </w:p>
   <w:p>
     <w:pPr>
-      <w:pStyle w:val="Footer"/>
+      <w:pStyle w:val="a6"/>
     </w:pPr>
   </w:p>
   <w:p>
     <w:pPr>
-      <w:pStyle w:val="Footer"/>
+      <w:pStyle w:val="a6"/>
     </w:pPr>
   </w:p>
 </w:ftr>
 </file>
 
 <file path=word/footnotes.xml><?xml version="1.0" encoding="utf-8"?>
-<w:footnotes xmlns:wpc="http://schemas.microsoft.com/office/word/2010/wordprocessingCanvas" xmlns:cx="http://schemas.microsoft.com/office/drawing/2014/chartex" xmlns:cx1="http://schemas.microsoft.com/office/drawing/2015/9/8/chartex" xmlns:cx2="http://schemas.microsoft.com/office/drawing/2015/10/21/chartex" xmlns:mc="http://schemas.openxmlformats.org/markup-compatibility/2006" xmlns:o="urn:schemas-microsoft-com:office:office" xmlns:r="http://schemas.openxmlformats.org/officeDocument/2006/relationships" xmlns:m="http://schemas.openxmlformats.org/officeDocument/2006/math" xmlns:v="urn:schemas-microsoft-com:vml" xmlns:wp14="http://schemas.microsoft.com/office/word/2010/wordprocessingDrawing" xmlns:wp="http://schemas.openxmlformats.org/drawingml/2006/wordprocessingDrawing" xmlns:w10="urn:schemas-microsoft-com:office:word" xmlns:w="http://schemas.openxmlformats.org/wordprocessingml/2006/main" xmlns:w14="http://schemas.microsoft.com/office/word/2010/wordml" xmlns:w15="http://schemas.microsoft.com/office/word/2012/wordml" xmlns:w16se="http://schemas.microsoft.com/office/word/2015/wordml/symex" xmlns:wpg="http://schemas.microsoft.com/office/word/2010/wordprocessingGroup" xmlns:wpi="http://schemas.microsoft.com/office/word/2010/wordprocessingInk" xmlns:wne="http://schemas.microsoft.com/office/word/2006/wordml" xmlns:wps="http://schemas.microsoft.com/office/word/2010/wordprocessingShape" mc:Ignorable="w14 w15 w16se wp14">
+<w:footnotes xmlns:ve="http://schemas.openxmlformats.org/markup-compatibility/2006" xmlns:o="urn:schemas-microsoft-com:office:office" xmlns:r="http://schemas.openxmlformats.org/officeDocument/2006/relationships" xmlns:m="http://schemas.openxmlformats.org/officeDocument/2006/math" xmlns:v="urn:schemas-microsoft-com:vml" xmlns:wp="http://schemas.openxmlformats.org/drawingml/2006/wordprocessingDrawing" xmlns:w10="urn:schemas-microsoft-com:office:word" xmlns:w="http://schemas.openxmlformats.org/wordprocessingml/2006/main" xmlns:wne="http://schemas.microsoft.com/office/word/2006/wordml">
   <w:footnote w:type="separator" w:id="-1">
     <w:p>
       <w:pPr>
@@ -11922,10 +12349,10 @@
 </file>
 
 <file path=word/header1.xml><?xml version="1.0" encoding="utf-8"?>
-<w:hdr xmlns:wpc="http://schemas.microsoft.com/office/word/2010/wordprocessingCanvas" xmlns:cx="http://schemas.microsoft.com/office/drawing/2014/chartex" xmlns:cx1="http://schemas.microsoft.com/office/drawing/2015/9/8/chartex" xmlns:cx2="http://schemas.microsoft.com/office/drawing/2015/10/21/chartex" xmlns:mc="http://schemas.openxmlformats.org/markup-compatibility/2006" xmlns:o="urn:schemas-microsoft-com:office:office" xmlns:r="http://schemas.openxmlformats.org/officeDocument/2006/relationships" xmlns:m="http://schemas.openxmlformats.org/officeDocument/2006/math" xmlns:v="urn:schemas-microsoft-com:vml" xmlns:wp14="http://schemas.microsoft.com/office/word/2010/wordprocessingDrawing" xmlns:wp="http://schemas.openxmlformats.org/drawingml/2006/wordprocessingDrawing" xmlns:w10="urn:schemas-microsoft-com:office:word" xmlns:w="http://schemas.openxmlformats.org/wordprocessingml/2006/main" xmlns:w14="http://schemas.microsoft.com/office/word/2010/wordml" xmlns:w15="http://schemas.microsoft.com/office/word/2012/wordml" xmlns:w16se="http://schemas.microsoft.com/office/word/2015/wordml/symex" xmlns:wpg="http://schemas.microsoft.com/office/word/2010/wordprocessingGroup" xmlns:wpi="http://schemas.microsoft.com/office/word/2010/wordprocessingInk" xmlns:wne="http://schemas.microsoft.com/office/word/2006/wordml" xmlns:wps="http://schemas.microsoft.com/office/word/2010/wordprocessingShape" mc:Ignorable="w14 w15 w16se wp14">
+<w:hdr xmlns:ve="http://schemas.openxmlformats.org/markup-compatibility/2006" xmlns:o="urn:schemas-microsoft-com:office:office" xmlns:r="http://schemas.openxmlformats.org/officeDocument/2006/relationships" xmlns:m="http://schemas.openxmlformats.org/officeDocument/2006/math" xmlns:v="urn:schemas-microsoft-com:vml" xmlns:wp="http://schemas.openxmlformats.org/drawingml/2006/wordprocessingDrawing" xmlns:w10="urn:schemas-microsoft-com:office:word" xmlns:w="http://schemas.openxmlformats.org/wordprocessingml/2006/main" xmlns:wne="http://schemas.microsoft.com/office/word/2006/wordml">
   <w:p>
     <w:pPr>
-      <w:pStyle w:val="Header"/>
+      <w:pStyle w:val="a4"/>
       <w:ind w:hanging="1134"/>
     </w:pPr>
   </w:p>
@@ -11933,8 +12360,8 @@
 </file>
 
 <file path=word/numbering.xml><?xml version="1.0" encoding="utf-8"?>
-<w:numbering xmlns:wpc="http://schemas.microsoft.com/office/word/2010/wordprocessingCanvas" xmlns:cx="http://schemas.microsoft.com/office/drawing/2014/chartex" xmlns:cx1="http://schemas.microsoft.com/office/drawing/2015/9/8/chartex" xmlns:cx2="http://schemas.microsoft.com/office/drawing/2015/10/21/chartex" xmlns:mc="http://schemas.openxmlformats.org/markup-compatibility/2006" xmlns:o="urn:schemas-microsoft-com:office:office" xmlns:r="http://schemas.openxmlformats.org/officeDocument/2006/relationships" xmlns:m="http://schemas.openxmlformats.org/officeDocument/2006/math" xmlns:v="urn:schemas-microsoft-com:vml" xmlns:wp14="http://schemas.microsoft.com/office/word/2010/wordprocessingDrawing" xmlns:wp="http://schemas.openxmlformats.org/drawingml/2006/wordprocessingDrawing" xmlns:w10="urn:schemas-microsoft-com:office:word" xmlns:w="http://schemas.openxmlformats.org/wordprocessingml/2006/main" xmlns:w14="http://schemas.microsoft.com/office/word/2010/wordml" xmlns:w15="http://schemas.microsoft.com/office/word/2012/wordml" xmlns:w16se="http://schemas.microsoft.com/office/word/2015/wordml/symex" xmlns:wpg="http://schemas.microsoft.com/office/word/2010/wordprocessingGroup" xmlns:wpi="http://schemas.microsoft.com/office/word/2010/wordprocessingInk" xmlns:wne="http://schemas.microsoft.com/office/word/2006/wordml" xmlns:wps="http://schemas.microsoft.com/office/word/2010/wordprocessingShape" mc:Ignorable="w14 w15 w16se wp14">
-  <w:abstractNum w:abstractNumId="0" w15:restartNumberingAfterBreak="0">
+<w:numbering xmlns:ve="http://schemas.openxmlformats.org/markup-compatibility/2006" xmlns:o="urn:schemas-microsoft-com:office:office" xmlns:r="http://schemas.openxmlformats.org/officeDocument/2006/relationships" xmlns:m="http://schemas.openxmlformats.org/officeDocument/2006/math" xmlns:v="urn:schemas-microsoft-com:vml" xmlns:wp="http://schemas.openxmlformats.org/drawingml/2006/wordprocessingDrawing" xmlns:w10="urn:schemas-microsoft-com:office:word" xmlns:w="http://schemas.openxmlformats.org/wordprocessingml/2006/main" xmlns:wne="http://schemas.microsoft.com/office/word/2006/wordml">
+  <w:abstractNum w:abstractNumId="0">
     <w:nsid w:val="009D2C7E"/>
     <w:multiLevelType w:val="hybridMultilevel"/>
     <w:tmpl w:val="4C164682"/>
@@ -12047,7 +12474,7 @@
       </w:rPr>
     </w:lvl>
   </w:abstractNum>
-  <w:abstractNum w:abstractNumId="1" w15:restartNumberingAfterBreak="0">
+  <w:abstractNum w:abstractNumId="1">
     <w:nsid w:val="028276F5"/>
     <w:multiLevelType w:val="hybridMultilevel"/>
     <w:tmpl w:val="C7720840"/>
@@ -12160,7 +12587,7 @@
       </w:rPr>
     </w:lvl>
   </w:abstractNum>
-  <w:abstractNum w:abstractNumId="2" w15:restartNumberingAfterBreak="0">
+  <w:abstractNum w:abstractNumId="2">
     <w:nsid w:val="030C0B32"/>
     <w:multiLevelType w:val="multilevel"/>
     <w:tmpl w:val="7FEAAE8C"/>
@@ -12246,7 +12673,7 @@
       </w:pPr>
     </w:lvl>
   </w:abstractNum>
-  <w:abstractNum w:abstractNumId="3" w15:restartNumberingAfterBreak="0">
+  <w:abstractNum w:abstractNumId="3">
     <w:nsid w:val="04A85120"/>
     <w:multiLevelType w:val="hybridMultilevel"/>
     <w:tmpl w:val="C1068FE2"/>
@@ -12359,7 +12786,7 @@
       </w:rPr>
     </w:lvl>
   </w:abstractNum>
-  <w:abstractNum w:abstractNumId="4" w15:restartNumberingAfterBreak="0">
+  <w:abstractNum w:abstractNumId="4">
     <w:nsid w:val="04E60920"/>
     <w:multiLevelType w:val="hybridMultilevel"/>
     <w:tmpl w:val="9DB0F662"/>
@@ -12472,7 +12899,7 @@
       </w:rPr>
     </w:lvl>
   </w:abstractNum>
-  <w:abstractNum w:abstractNumId="5" w15:restartNumberingAfterBreak="0">
+  <w:abstractNum w:abstractNumId="5">
     <w:nsid w:val="0705047C"/>
     <w:multiLevelType w:val="multilevel"/>
     <w:tmpl w:val="E77898A0"/>
@@ -12585,7 +13012,7 @@
       </w:rPr>
     </w:lvl>
   </w:abstractNum>
-  <w:abstractNum w:abstractNumId="6" w15:restartNumberingAfterBreak="0">
+  <w:abstractNum w:abstractNumId="6">
     <w:nsid w:val="0E6E3455"/>
     <w:multiLevelType w:val="hybridMultilevel"/>
     <w:tmpl w:val="E1503632"/>
@@ -12698,7 +13125,7 @@
       </w:rPr>
     </w:lvl>
   </w:abstractNum>
-  <w:abstractNum w:abstractNumId="7" w15:restartNumberingAfterBreak="0">
+  <w:abstractNum w:abstractNumId="7">
     <w:nsid w:val="103149AB"/>
     <w:multiLevelType w:val="hybridMultilevel"/>
     <w:tmpl w:val="D16809A0"/>
@@ -12811,7 +13238,7 @@
       </w:rPr>
     </w:lvl>
   </w:abstractNum>
-  <w:abstractNum w:abstractNumId="8" w15:restartNumberingAfterBreak="0">
+  <w:abstractNum w:abstractNumId="8">
     <w:nsid w:val="159D539B"/>
     <w:multiLevelType w:val="hybridMultilevel"/>
     <w:tmpl w:val="5CC6973C"/>
@@ -12924,7 +13351,7 @@
       </w:rPr>
     </w:lvl>
   </w:abstractNum>
-  <w:abstractNum w:abstractNumId="9" w15:restartNumberingAfterBreak="0">
+  <w:abstractNum w:abstractNumId="9">
     <w:nsid w:val="15B153E3"/>
     <w:multiLevelType w:val="multilevel"/>
     <w:tmpl w:val="EC6442CA"/>
@@ -13010,7 +13437,7 @@
       </w:pPr>
     </w:lvl>
   </w:abstractNum>
-  <w:abstractNum w:abstractNumId="10" w15:restartNumberingAfterBreak="0">
+  <w:abstractNum w:abstractNumId="10">
     <w:nsid w:val="1AB07B05"/>
     <w:multiLevelType w:val="hybridMultilevel"/>
     <w:tmpl w:val="AD60C0F8"/>
@@ -13123,7 +13550,7 @@
       </w:rPr>
     </w:lvl>
   </w:abstractNum>
-  <w:abstractNum w:abstractNumId="11" w15:restartNumberingAfterBreak="0">
+  <w:abstractNum w:abstractNumId="11">
     <w:nsid w:val="21184CB6"/>
     <w:multiLevelType w:val="hybridMultilevel"/>
     <w:tmpl w:val="57BC5130"/>
@@ -13236,7 +13663,7 @@
       </w:rPr>
     </w:lvl>
   </w:abstractNum>
-  <w:abstractNum w:abstractNumId="12" w15:restartNumberingAfterBreak="0">
+  <w:abstractNum w:abstractNumId="12">
     <w:nsid w:val="26C22109"/>
     <w:multiLevelType w:val="hybridMultilevel"/>
     <w:tmpl w:val="E0B8B3FC"/>
@@ -13349,14 +13776,14 @@
       </w:rPr>
     </w:lvl>
   </w:abstractNum>
-  <w:abstractNum w:abstractNumId="13" w15:restartNumberingAfterBreak="0">
+  <w:abstractNum w:abstractNumId="13">
     <w:nsid w:val="27202F17"/>
     <w:multiLevelType w:val="multilevel"/>
     <w:tmpl w:val="43266C82"/>
     <w:lvl w:ilvl="0">
       <w:start w:val="1"/>
       <w:numFmt w:val="decimal"/>
-      <w:pStyle w:val="Heading2"/>
+      <w:pStyle w:val="2"/>
       <w:lvlText w:val="Problem %1."/>
       <w:lvlJc w:val="left"/>
       <w:pPr>
@@ -13468,7 +13895,7 @@
       </w:pPr>
     </w:lvl>
   </w:abstractNum>
-  <w:abstractNum w:abstractNumId="14" w15:restartNumberingAfterBreak="0">
+  <w:abstractNum w:abstractNumId="14">
     <w:nsid w:val="289F040E"/>
     <w:multiLevelType w:val="hybridMultilevel"/>
     <w:tmpl w:val="6A884B38"/>
@@ -13581,7 +14008,7 @@
       </w:rPr>
     </w:lvl>
   </w:abstractNum>
-  <w:abstractNum w:abstractNumId="15" w15:restartNumberingAfterBreak="0">
+  <w:abstractNum w:abstractNumId="15">
     <w:nsid w:val="2D776E58"/>
     <w:multiLevelType w:val="hybridMultilevel"/>
     <w:tmpl w:val="D6D0AC9A"/>
@@ -13694,7 +14121,7 @@
       </w:rPr>
     </w:lvl>
   </w:abstractNum>
-  <w:abstractNum w:abstractNumId="16" w15:restartNumberingAfterBreak="0">
+  <w:abstractNum w:abstractNumId="16">
     <w:nsid w:val="317A45EF"/>
     <w:multiLevelType w:val="hybridMultilevel"/>
     <w:tmpl w:val="A67A45F2"/>
@@ -13807,7 +14234,7 @@
       </w:rPr>
     </w:lvl>
   </w:abstractNum>
-  <w:abstractNum w:abstractNumId="17" w15:restartNumberingAfterBreak="0">
+  <w:abstractNum w:abstractNumId="17">
     <w:nsid w:val="34E615BB"/>
     <w:multiLevelType w:val="hybridMultilevel"/>
     <w:tmpl w:val="A808A664"/>
@@ -13920,7 +14347,7 @@
       </w:rPr>
     </w:lvl>
   </w:abstractNum>
-  <w:abstractNum w:abstractNumId="18" w15:restartNumberingAfterBreak="0">
+  <w:abstractNum w:abstractNumId="18">
     <w:nsid w:val="3A0C1D0C"/>
     <w:multiLevelType w:val="hybridMultilevel"/>
     <w:tmpl w:val="04F2FB0C"/>
@@ -14033,7 +14460,7 @@
       </w:rPr>
     </w:lvl>
   </w:abstractNum>
-  <w:abstractNum w:abstractNumId="19" w15:restartNumberingAfterBreak="0">
+  <w:abstractNum w:abstractNumId="19">
     <w:nsid w:val="3A6D325C"/>
     <w:multiLevelType w:val="hybridMultilevel"/>
     <w:tmpl w:val="75244CDE"/>
@@ -14146,7 +14573,7 @@
       </w:rPr>
     </w:lvl>
   </w:abstractNum>
-  <w:abstractNum w:abstractNumId="20" w15:restartNumberingAfterBreak="0">
+  <w:abstractNum w:abstractNumId="20">
     <w:nsid w:val="3E131918"/>
     <w:multiLevelType w:val="hybridMultilevel"/>
     <w:tmpl w:val="D46CC732"/>
@@ -14259,7 +14686,7 @@
       </w:rPr>
     </w:lvl>
   </w:abstractNum>
-  <w:abstractNum w:abstractNumId="21" w15:restartNumberingAfterBreak="0">
+  <w:abstractNum w:abstractNumId="21">
     <w:nsid w:val="44A52C02"/>
     <w:multiLevelType w:val="hybridMultilevel"/>
     <w:tmpl w:val="0A8AD58C"/>
@@ -14372,7 +14799,7 @@
       </w:rPr>
     </w:lvl>
   </w:abstractNum>
-  <w:abstractNum w:abstractNumId="22" w15:restartNumberingAfterBreak="0">
+  <w:abstractNum w:abstractNumId="22">
     <w:nsid w:val="477354E9"/>
     <w:multiLevelType w:val="hybridMultilevel"/>
     <w:tmpl w:val="5ED0EAA4"/>
@@ -14485,7 +14912,7 @@
       </w:rPr>
     </w:lvl>
   </w:abstractNum>
-  <w:abstractNum w:abstractNumId="23" w15:restartNumberingAfterBreak="0">
+  <w:abstractNum w:abstractNumId="23">
     <w:nsid w:val="484672BA"/>
     <w:multiLevelType w:val="multilevel"/>
     <w:tmpl w:val="4B28C710"/>
@@ -14598,7 +15025,7 @@
       </w:rPr>
     </w:lvl>
   </w:abstractNum>
-  <w:abstractNum w:abstractNumId="24" w15:restartNumberingAfterBreak="0">
+  <w:abstractNum w:abstractNumId="24">
     <w:nsid w:val="4C0C3E44"/>
     <w:multiLevelType w:val="hybridMultilevel"/>
     <w:tmpl w:val="12D4AE52"/>
@@ -14711,7 +15138,7 @@
       </w:rPr>
     </w:lvl>
   </w:abstractNum>
-  <w:abstractNum w:abstractNumId="25" w15:restartNumberingAfterBreak="0">
+  <w:abstractNum w:abstractNumId="25">
     <w:nsid w:val="50B31E7B"/>
     <w:multiLevelType w:val="multilevel"/>
     <w:tmpl w:val="291ECFB0"/>
@@ -14826,7 +15253,7 @@
       </w:rPr>
     </w:lvl>
   </w:abstractNum>
-  <w:abstractNum w:abstractNumId="26" w15:restartNumberingAfterBreak="0">
+  <w:abstractNum w:abstractNumId="26">
     <w:nsid w:val="536B6889"/>
     <w:multiLevelType w:val="hybridMultilevel"/>
     <w:tmpl w:val="2A8EF404"/>
@@ -14939,7 +15366,7 @@
       </w:rPr>
     </w:lvl>
   </w:abstractNum>
-  <w:abstractNum w:abstractNumId="27" w15:restartNumberingAfterBreak="0">
+  <w:abstractNum w:abstractNumId="27">
     <w:nsid w:val="546D0E05"/>
     <w:multiLevelType w:val="hybridMultilevel"/>
     <w:tmpl w:val="0C0C93E2"/>
@@ -15052,7 +15479,7 @@
       </w:rPr>
     </w:lvl>
   </w:abstractNum>
-  <w:abstractNum w:abstractNumId="28" w15:restartNumberingAfterBreak="0">
+  <w:abstractNum w:abstractNumId="28">
     <w:nsid w:val="55B2513D"/>
     <w:multiLevelType w:val="multilevel"/>
     <w:tmpl w:val="89BED628"/>
@@ -15198,7 +15625,7 @@
       </w:rPr>
     </w:lvl>
   </w:abstractNum>
-  <w:abstractNum w:abstractNumId="29" w15:restartNumberingAfterBreak="0">
+  <w:abstractNum w:abstractNumId="29">
     <w:nsid w:val="596B2C00"/>
     <w:multiLevelType w:val="hybridMultilevel"/>
     <w:tmpl w:val="6EFC35BA"/>
@@ -15311,7 +15738,7 @@
       </w:rPr>
     </w:lvl>
   </w:abstractNum>
-  <w:abstractNum w:abstractNumId="30" w15:restartNumberingAfterBreak="0">
+  <w:abstractNum w:abstractNumId="30">
     <w:nsid w:val="5A216D78"/>
     <w:multiLevelType w:val="hybridMultilevel"/>
     <w:tmpl w:val="D83032FE"/>
@@ -15424,7 +15851,7 @@
       </w:rPr>
     </w:lvl>
   </w:abstractNum>
-  <w:abstractNum w:abstractNumId="31" w15:restartNumberingAfterBreak="0">
+  <w:abstractNum w:abstractNumId="31">
     <w:nsid w:val="5C8819FD"/>
     <w:multiLevelType w:val="hybridMultilevel"/>
     <w:tmpl w:val="5858B80A"/>
@@ -15537,7 +15964,7 @@
       </w:rPr>
     </w:lvl>
   </w:abstractNum>
-  <w:abstractNum w:abstractNumId="32" w15:restartNumberingAfterBreak="0">
+  <w:abstractNum w:abstractNumId="32">
     <w:nsid w:val="5F575DF6"/>
     <w:multiLevelType w:val="hybridMultilevel"/>
     <w:tmpl w:val="D564041C"/>
@@ -15650,7 +16077,7 @@
       </w:rPr>
     </w:lvl>
   </w:abstractNum>
-  <w:abstractNum w:abstractNumId="33" w15:restartNumberingAfterBreak="0">
+  <w:abstractNum w:abstractNumId="33">
     <w:nsid w:val="62272FB8"/>
     <w:multiLevelType w:val="hybridMultilevel"/>
     <w:tmpl w:val="DF86AEB6"/>
@@ -15763,7 +16190,7 @@
       </w:rPr>
     </w:lvl>
   </w:abstractNum>
-  <w:abstractNum w:abstractNumId="34" w15:restartNumberingAfterBreak="0">
+  <w:abstractNum w:abstractNumId="34">
     <w:nsid w:val="645F60DF"/>
     <w:multiLevelType w:val="hybridMultilevel"/>
     <w:tmpl w:val="24F410F2"/>
@@ -15876,7 +16303,7 @@
       </w:rPr>
     </w:lvl>
   </w:abstractNum>
-  <w:abstractNum w:abstractNumId="35" w15:restartNumberingAfterBreak="0">
+  <w:abstractNum w:abstractNumId="35">
     <w:nsid w:val="65BF1F3F"/>
     <w:multiLevelType w:val="hybridMultilevel"/>
     <w:tmpl w:val="C0DC4A14"/>
@@ -15989,7 +16416,7 @@
       </w:rPr>
     </w:lvl>
   </w:abstractNum>
-  <w:abstractNum w:abstractNumId="36" w15:restartNumberingAfterBreak="0">
+  <w:abstractNum w:abstractNumId="36">
     <w:nsid w:val="67380D91"/>
     <w:multiLevelType w:val="hybridMultilevel"/>
     <w:tmpl w:val="70E0CDBA"/>
@@ -16102,7 +16529,7 @@
       </w:rPr>
     </w:lvl>
   </w:abstractNum>
-  <w:abstractNum w:abstractNumId="37" w15:restartNumberingAfterBreak="0">
+  <w:abstractNum w:abstractNumId="37">
     <w:nsid w:val="73D21C7F"/>
     <w:multiLevelType w:val="hybridMultilevel"/>
     <w:tmpl w:val="A41AEE5A"/>
@@ -16215,7 +16642,7 @@
       </w:rPr>
     </w:lvl>
   </w:abstractNum>
-  <w:abstractNum w:abstractNumId="38" w15:restartNumberingAfterBreak="0">
+  <w:abstractNum w:abstractNumId="38">
     <w:nsid w:val="7D056D1F"/>
     <w:multiLevelType w:val="hybridMultilevel"/>
     <w:tmpl w:val="0A8631C4"/>
@@ -16479,7 +16906,7 @@
 </file>
 
 <file path=word/styles.xml><?xml version="1.0" encoding="utf-8"?>
-<w:styles xmlns:mc="http://schemas.openxmlformats.org/markup-compatibility/2006" xmlns:r="http://schemas.openxmlformats.org/officeDocument/2006/relationships" xmlns:w="http://schemas.openxmlformats.org/wordprocessingml/2006/main" xmlns:w14="http://schemas.microsoft.com/office/word/2010/wordml" xmlns:w15="http://schemas.microsoft.com/office/word/2012/wordml" xmlns:w16se="http://schemas.microsoft.com/office/word/2015/wordml/symex" mc:Ignorable="w14 w15 w16se">
+<w:styles xmlns:r="http://schemas.openxmlformats.org/officeDocument/2006/relationships" xmlns:w="http://schemas.openxmlformats.org/wordprocessingml/2006/main">
   <w:docDefaults>
     <w:rPrDefault>
       <w:rPr>
@@ -16495,381 +16922,146 @@
       </w:pPr>
     </w:pPrDefault>
   </w:docDefaults>
-  <w:latentStyles w:defLockedState="0" w:defUIPriority="99" w:defSemiHidden="0" w:defUnhideWhenUsed="0" w:defQFormat="0" w:count="372">
-    <w:lsdException w:name="Normal" w:uiPriority="0" w:qFormat="1"/>
-    <w:lsdException w:name="heading 1" w:uiPriority="9" w:qFormat="1"/>
-    <w:lsdException w:name="heading 2" w:semiHidden="1" w:uiPriority="9" w:unhideWhenUsed="1" w:qFormat="1"/>
-    <w:lsdException w:name="heading 3" w:semiHidden="1" w:uiPriority="9" w:unhideWhenUsed="1" w:qFormat="1"/>
-    <w:lsdException w:name="heading 4" w:semiHidden="1" w:uiPriority="9" w:unhideWhenUsed="1" w:qFormat="1"/>
-    <w:lsdException w:name="heading 5" w:semiHidden="1" w:uiPriority="9" w:unhideWhenUsed="1" w:qFormat="1"/>
-    <w:lsdException w:name="heading 6" w:semiHidden="1" w:uiPriority="9" w:unhideWhenUsed="1" w:qFormat="1"/>
-    <w:lsdException w:name="heading 7" w:semiHidden="1" w:uiPriority="9" w:unhideWhenUsed="1" w:qFormat="1"/>
-    <w:lsdException w:name="heading 8" w:semiHidden="1" w:uiPriority="9" w:unhideWhenUsed="1" w:qFormat="1"/>
-    <w:lsdException w:name="heading 9" w:semiHidden="1" w:uiPriority="9" w:unhideWhenUsed="1" w:qFormat="1"/>
-    <w:lsdException w:name="index 1" w:semiHidden="1" w:unhideWhenUsed="1"/>
-    <w:lsdException w:name="index 2" w:semiHidden="1" w:unhideWhenUsed="1"/>
-    <w:lsdException w:name="index 3" w:semiHidden="1" w:unhideWhenUsed="1"/>
-    <w:lsdException w:name="index 4" w:semiHidden="1" w:unhideWhenUsed="1"/>
-    <w:lsdException w:name="index 5" w:semiHidden="1" w:unhideWhenUsed="1"/>
-    <w:lsdException w:name="index 6" w:semiHidden="1" w:unhideWhenUsed="1"/>
-    <w:lsdException w:name="index 7" w:semiHidden="1" w:unhideWhenUsed="1"/>
-    <w:lsdException w:name="index 8" w:semiHidden="1" w:unhideWhenUsed="1"/>
-    <w:lsdException w:name="index 9" w:semiHidden="1" w:unhideWhenUsed="1"/>
-    <w:lsdException w:name="toc 1" w:semiHidden="1" w:uiPriority="39" w:unhideWhenUsed="1"/>
-    <w:lsdException w:name="toc 2" w:semiHidden="1" w:uiPriority="39" w:unhideWhenUsed="1"/>
-    <w:lsdException w:name="toc 3" w:semiHidden="1" w:uiPriority="39" w:unhideWhenUsed="1"/>
-    <w:lsdException w:name="toc 4" w:semiHidden="1" w:uiPriority="39" w:unhideWhenUsed="1"/>
-    <w:lsdException w:name="toc 5" w:semiHidden="1" w:uiPriority="39" w:unhideWhenUsed="1"/>
-    <w:lsdException w:name="toc 6" w:semiHidden="1" w:uiPriority="39" w:unhideWhenUsed="1"/>
-    <w:lsdException w:name="toc 7" w:semiHidden="1" w:uiPriority="39" w:unhideWhenUsed="1"/>
-    <w:lsdException w:name="toc 8" w:semiHidden="1" w:uiPriority="39" w:unhideWhenUsed="1"/>
-    <w:lsdException w:name="toc 9" w:semiHidden="1" w:uiPriority="39" w:unhideWhenUsed="1"/>
-    <w:lsdException w:name="Normal Indent" w:semiHidden="1" w:unhideWhenUsed="1"/>
-    <w:lsdException w:name="footnote text" w:semiHidden="1" w:unhideWhenUsed="1"/>
-    <w:lsdException w:name="annotation text" w:semiHidden="1" w:unhideWhenUsed="1"/>
-    <w:lsdException w:name="header" w:semiHidden="1" w:unhideWhenUsed="1"/>
-    <w:lsdException w:name="footer" w:semiHidden="1" w:unhideWhenUsed="1"/>
-    <w:lsdException w:name="index heading" w:semiHidden="1" w:unhideWhenUsed="1"/>
-    <w:lsdException w:name="caption" w:semiHidden="1" w:uiPriority="35" w:unhideWhenUsed="1" w:qFormat="1"/>
-    <w:lsdException w:name="table of figures" w:semiHidden="1" w:unhideWhenUsed="1"/>
-    <w:lsdException w:name="envelope address" w:semiHidden="1" w:unhideWhenUsed="1"/>
-    <w:lsdException w:name="envelope return" w:semiHidden="1" w:unhideWhenUsed="1"/>
-    <w:lsdException w:name="footnote reference" w:semiHidden="1" w:unhideWhenUsed="1"/>
-    <w:lsdException w:name="annotation reference" w:semiHidden="1" w:unhideWhenUsed="1"/>
-    <w:lsdException w:name="line number" w:semiHidden="1" w:unhideWhenUsed="1"/>
-    <w:lsdException w:name="page number" w:semiHidden="1" w:unhideWhenUsed="1"/>
-    <w:lsdException w:name="endnote reference" w:semiHidden="1" w:unhideWhenUsed="1"/>
-    <w:lsdException w:name="endnote text" w:semiHidden="1" w:unhideWhenUsed="1"/>
-    <w:lsdException w:name="table of authorities" w:semiHidden="1" w:unhideWhenUsed="1"/>
-    <w:lsdException w:name="macro" w:semiHidden="1" w:unhideWhenUsed="1"/>
-    <w:lsdException w:name="toa heading" w:semiHidden="1" w:unhideWhenUsed="1"/>
-    <w:lsdException w:name="List" w:semiHidden="1" w:unhideWhenUsed="1"/>
-    <w:lsdException w:name="List Bullet" w:semiHidden="1" w:unhideWhenUsed="1"/>
-    <w:lsdException w:name="List Number" w:semiHidden="1" w:unhideWhenUsed="1"/>
-    <w:lsdException w:name="List 2" w:semiHidden="1" w:unhideWhenUsed="1"/>
-    <w:lsdException w:name="List 3" w:semiHidden="1" w:unhideWhenUsed="1"/>
-    <w:lsdException w:name="List 4" w:semiHidden="1" w:unhideWhenUsed="1"/>
-    <w:lsdException w:name="List 5" w:semiHidden="1" w:unhideWhenUsed="1"/>
-    <w:lsdException w:name="List Bullet 2" w:semiHidden="1" w:unhideWhenUsed="1"/>
-    <w:lsdException w:name="List Bullet 3" w:semiHidden="1" w:unhideWhenUsed="1"/>
-    <w:lsdException w:name="List Bullet 4" w:semiHidden="1" w:unhideWhenUsed="1"/>
-    <w:lsdException w:name="List Bullet 5" w:semiHidden="1" w:unhideWhenUsed="1"/>
-    <w:lsdException w:name="List Number 2" w:semiHidden="1" w:unhideWhenUsed="1"/>
-    <w:lsdException w:name="List Number 3" w:semiHidden="1" w:unhideWhenUsed="1"/>
-    <w:lsdException w:name="List Number 4" w:semiHidden="1" w:unhideWhenUsed="1"/>
-    <w:lsdException w:name="List Number 5" w:semiHidden="1" w:unhideWhenUsed="1"/>
-    <w:lsdException w:name="Title" w:uiPriority="10"/>
-    <w:lsdException w:name="Closing" w:semiHidden="1" w:unhideWhenUsed="1"/>
-    <w:lsdException w:name="Signature" w:semiHidden="1" w:unhideWhenUsed="1"/>
-    <w:lsdException w:name="Default Paragraph Font" w:semiHidden="1" w:uiPriority="1" w:unhideWhenUsed="1"/>
-    <w:lsdException w:name="Body Text" w:semiHidden="1" w:unhideWhenUsed="1"/>
-    <w:lsdException w:name="Body Text Indent" w:semiHidden="1" w:unhideWhenUsed="1"/>
-    <w:lsdException w:name="List Continue" w:semiHidden="1" w:unhideWhenUsed="1"/>
-    <w:lsdException w:name="List Continue 2" w:semiHidden="1" w:unhideWhenUsed="1"/>
-    <w:lsdException w:name="List Continue 3" w:semiHidden="1" w:unhideWhenUsed="1"/>
-    <w:lsdException w:name="List Continue 4" w:semiHidden="1" w:unhideWhenUsed="1"/>
-    <w:lsdException w:name="List Continue 5" w:semiHidden="1" w:unhideWhenUsed="1"/>
-    <w:lsdException w:name="Message Header" w:semiHidden="1" w:unhideWhenUsed="1"/>
-    <w:lsdException w:name="Subtitle" w:uiPriority="11"/>
-    <w:lsdException w:name="Salutation" w:semiHidden="1" w:unhideWhenUsed="1"/>
-    <w:lsdException w:name="Date" w:semiHidden="1" w:unhideWhenUsed="1"/>
-    <w:lsdException w:name="Body Text First Indent" w:semiHidden="1" w:unhideWhenUsed="1"/>
-    <w:lsdException w:name="Body Text First Indent 2" w:semiHidden="1" w:unhideWhenUsed="1"/>
-    <w:lsdException w:name="Note Heading" w:semiHidden="1" w:unhideWhenUsed="1"/>
-    <w:lsdException w:name="Body Text 2" w:semiHidden="1" w:unhideWhenUsed="1"/>
-    <w:lsdException w:name="Body Text 3" w:semiHidden="1" w:unhideWhenUsed="1"/>
-    <w:lsdException w:name="Body Text Indent 2" w:semiHidden="1" w:unhideWhenUsed="1"/>
-    <w:lsdException w:name="Body Text Indent 3" w:semiHidden="1" w:unhideWhenUsed="1"/>
-    <w:lsdException w:name="Block Text" w:semiHidden="1" w:unhideWhenUsed="1"/>
-    <w:lsdException w:name="Hyperlink" w:semiHidden="1" w:unhideWhenUsed="1"/>
-    <w:lsdException w:name="FollowedHyperlink" w:semiHidden="1" w:unhideWhenUsed="1"/>
-    <w:lsdException w:name="Strong" w:uiPriority="0" w:qFormat="1"/>
-    <w:lsdException w:name="Emphasis" w:uiPriority="20" w:qFormat="1"/>
-    <w:lsdException w:name="Document Map" w:semiHidden="1" w:unhideWhenUsed="1"/>
-    <w:lsdException w:name="Plain Text" w:semiHidden="1" w:unhideWhenUsed="1"/>
-    <w:lsdException w:name="E-mail Signature" w:semiHidden="1" w:unhideWhenUsed="1"/>
-    <w:lsdException w:name="HTML Top of Form" w:semiHidden="1" w:unhideWhenUsed="1"/>
-    <w:lsdException w:name="HTML Bottom of Form" w:semiHidden="1" w:unhideWhenUsed="1"/>
-    <w:lsdException w:name="Normal (Web)" w:semiHidden="1" w:unhideWhenUsed="1"/>
-    <w:lsdException w:name="HTML Acronym" w:semiHidden="1" w:unhideWhenUsed="1"/>
-    <w:lsdException w:name="HTML Address" w:semiHidden="1" w:unhideWhenUsed="1"/>
-    <w:lsdException w:name="HTML Cite" w:semiHidden="1" w:unhideWhenUsed="1"/>
-    <w:lsdException w:name="HTML Code" w:semiHidden="1" w:unhideWhenUsed="1"/>
-    <w:lsdException w:name="HTML Definition" w:semiHidden="1" w:unhideWhenUsed="1"/>
-    <w:lsdException w:name="HTML Keyboard" w:semiHidden="1" w:unhideWhenUsed="1"/>
-    <w:lsdException w:name="HTML Preformatted" w:semiHidden="1" w:unhideWhenUsed="1"/>
-    <w:lsdException w:name="HTML Sample" w:semiHidden="1" w:unhideWhenUsed="1"/>
-    <w:lsdException w:name="HTML Typewriter" w:semiHidden="1" w:unhideWhenUsed="1"/>
-    <w:lsdException w:name="HTML Variable" w:semiHidden="1" w:unhideWhenUsed="1"/>
-    <w:lsdException w:name="Normal Table" w:semiHidden="1" w:unhideWhenUsed="1"/>
-    <w:lsdException w:name="annotation subject" w:semiHidden="1" w:unhideWhenUsed="1"/>
-    <w:lsdException w:name="No List" w:semiHidden="1" w:unhideWhenUsed="1"/>
-    <w:lsdException w:name="Outline List 1" w:semiHidden="1" w:unhideWhenUsed="1"/>
-    <w:lsdException w:name="Outline List 2" w:semiHidden="1" w:unhideWhenUsed="1"/>
-    <w:lsdException w:name="Outline List 3" w:semiHidden="1" w:unhideWhenUsed="1"/>
-    <w:lsdException w:name="Table Simple 1" w:semiHidden="1" w:unhideWhenUsed="1"/>
-    <w:lsdException w:name="Table Simple 2" w:semiHidden="1" w:unhideWhenUsed="1"/>
-    <w:lsdException w:name="Table Simple 3" w:semiHidden="1" w:unhideWhenUsed="1"/>
-    <w:lsdException w:name="Table Classic 1" w:semiHidden="1" w:unhideWhenUsed="1"/>
-    <w:lsdException w:name="Table Classic 2" w:semiHidden="1" w:unhideWhenUsed="1"/>
-    <w:lsdException w:name="Table Classic 3" w:semiHidden="1" w:unhideWhenUsed="1"/>
-    <w:lsdException w:name="Table Classic 4" w:semiHidden="1" w:unhideWhenUsed="1"/>
-    <w:lsdException w:name="Table Colorful 1" w:semiHidden="1" w:unhideWhenUsed="1"/>
-    <w:lsdException w:name="Table Colorful 2" w:semiHidden="1" w:unhideWhenUsed="1"/>
-    <w:lsdException w:name="Table Colorful 3" w:semiHidden="1" w:unhideWhenUsed="1"/>
-    <w:lsdException w:name="Table Columns 1" w:semiHidden="1" w:unhideWhenUsed="1"/>
-    <w:lsdException w:name="Table Columns 2" w:semiHidden="1" w:unhideWhenUsed="1"/>
-    <w:lsdException w:name="Table Columns 3" w:semiHidden="1" w:unhideWhenUsed="1"/>
-    <w:lsdException w:name="Table Columns 4" w:semiHidden="1" w:unhideWhenUsed="1"/>
-    <w:lsdException w:name="Table Columns 5" w:semiHidden="1" w:unhideWhenUsed="1"/>
-    <w:lsdException w:name="Table Grid 1" w:semiHidden="1" w:unhideWhenUsed="1"/>
-    <w:lsdException w:name="Table Grid 2" w:semiHidden="1" w:unhideWhenUsed="1"/>
-    <w:lsdException w:name="Table Grid 3" w:semiHidden="1" w:unhideWhenUsed="1"/>
-    <w:lsdException w:name="Table Grid 4" w:semiHidden="1" w:unhideWhenUsed="1"/>
-    <w:lsdException w:name="Table Grid 5" w:semiHidden="1" w:unhideWhenUsed="1"/>
-    <w:lsdException w:name="Table Grid 6" w:semiHidden="1" w:unhideWhenUsed="1"/>
-    <w:lsdException w:name="Table Grid 7" w:semiHidden="1" w:unhideWhenUsed="1"/>
-    <w:lsdException w:name="Table Grid 8" w:semiHidden="1" w:unhideWhenUsed="1"/>
-    <w:lsdException w:name="Table List 1" w:semiHidden="1" w:unhideWhenUsed="1"/>
-    <w:lsdException w:name="Table List 2" w:semiHidden="1" w:unhideWhenUsed="1"/>
-    <w:lsdException w:name="Table List 3" w:semiHidden="1" w:unhideWhenUsed="1"/>
-    <w:lsdException w:name="Table List 4" w:semiHidden="1" w:unhideWhenUsed="1"/>
-    <w:lsdException w:name="Table List 5" w:semiHidden="1" w:unhideWhenUsed="1"/>
-    <w:lsdException w:name="Table List 6" w:semiHidden="1" w:unhideWhenUsed="1"/>
-    <w:lsdException w:name="Table List 7" w:semiHidden="1" w:unhideWhenUsed="1"/>
-    <w:lsdException w:name="Table List 8" w:semiHidden="1" w:unhideWhenUsed="1"/>
-    <w:lsdException w:name="Table 3D effects 1" w:semiHidden="1" w:unhideWhenUsed="1"/>
-    <w:lsdException w:name="Table 3D effects 2" w:semiHidden="1" w:unhideWhenUsed="1"/>
-    <w:lsdException w:name="Table 3D effects 3" w:semiHidden="1" w:unhideWhenUsed="1"/>
-    <w:lsdException w:name="Table Contemporary" w:semiHidden="1" w:unhideWhenUsed="1"/>
-    <w:lsdException w:name="Table Elegant" w:semiHidden="1" w:unhideWhenUsed="1"/>
-    <w:lsdException w:name="Table Professional" w:semiHidden="1" w:unhideWhenUsed="1"/>
-    <w:lsdException w:name="Table Subtle 1" w:semiHidden="1" w:unhideWhenUsed="1"/>
-    <w:lsdException w:name="Table Subtle 2" w:semiHidden="1" w:unhideWhenUsed="1"/>
-    <w:lsdException w:name="Table Web 1" w:semiHidden="1" w:unhideWhenUsed="1"/>
-    <w:lsdException w:name="Table Web 2" w:semiHidden="1" w:unhideWhenUsed="1"/>
-    <w:lsdException w:name="Table Web 3" w:semiHidden="1" w:unhideWhenUsed="1"/>
-    <w:lsdException w:name="Balloon Text" w:semiHidden="1" w:unhideWhenUsed="1"/>
-    <w:lsdException w:name="Table Grid" w:uiPriority="59"/>
-    <w:lsdException w:name="Table Theme" w:semiHidden="1" w:unhideWhenUsed="1"/>
-    <w:lsdException w:name="Placeholder Text" w:semiHidden="1"/>
-    <w:lsdException w:name="No Spacing" w:uiPriority="1"/>
-    <w:lsdException w:name="Light Shading" w:uiPriority="60"/>
-    <w:lsdException w:name="Light List" w:uiPriority="61"/>
-    <w:lsdException w:name="Light Grid" w:uiPriority="62"/>
-    <w:lsdException w:name="Medium Shading 1" w:uiPriority="63"/>
-    <w:lsdException w:name="Medium Shading 2" w:uiPriority="64"/>
-    <w:lsdException w:name="Medium List 1" w:uiPriority="65"/>
-    <w:lsdException w:name="Medium List 2" w:uiPriority="66"/>
-    <w:lsdException w:name="Medium Grid 1" w:uiPriority="67"/>
-    <w:lsdException w:name="Medium Grid 2" w:uiPriority="68"/>
-    <w:lsdException w:name="Medium Grid 3" w:uiPriority="69"/>
-    <w:lsdException w:name="Dark List" w:uiPriority="70"/>
-    <w:lsdException w:name="Colorful Shading" w:uiPriority="71"/>
-    <w:lsdException w:name="Colorful List" w:uiPriority="72"/>
-    <w:lsdException w:name="Colorful Grid" w:uiPriority="73"/>
-    <w:lsdException w:name="Light Shading Accent 1" w:uiPriority="60"/>
-    <w:lsdException w:name="Light List Accent 1" w:uiPriority="61"/>
-    <w:lsdException w:name="Light Grid Accent 1" w:uiPriority="62"/>
-    <w:lsdException w:name="Medium Shading 1 Accent 1" w:uiPriority="63"/>
-    <w:lsdException w:name="Medium Shading 2 Accent 1" w:uiPriority="64"/>
-    <w:lsdException w:name="Medium List 1 Accent 1" w:uiPriority="65"/>
-    <w:lsdException w:name="Revision" w:semiHidden="1"/>
-    <w:lsdException w:name="List Paragraph" w:uiPriority="34" w:qFormat="1"/>
-    <w:lsdException w:name="Quote" w:uiPriority="29"/>
-    <w:lsdException w:name="Intense Quote" w:uiPriority="30"/>
-    <w:lsdException w:name="Medium List 2 Accent 1" w:uiPriority="66"/>
-    <w:lsdException w:name="Medium Grid 1 Accent 1" w:uiPriority="67"/>
-    <w:lsdException w:name="Medium Grid 2 Accent 1" w:uiPriority="68"/>
-    <w:lsdException w:name="Medium Grid 3 Accent 1" w:uiPriority="69"/>
-    <w:lsdException w:name="Dark List Accent 1" w:uiPriority="70"/>
-    <w:lsdException w:name="Colorful Shading Accent 1" w:uiPriority="71"/>
-    <w:lsdException w:name="Colorful List Accent 1" w:uiPriority="72"/>
-    <w:lsdException w:name="Colorful Grid Accent 1" w:uiPriority="73"/>
-    <w:lsdException w:name="Light Shading Accent 2" w:uiPriority="60"/>
-    <w:lsdException w:name="Light List Accent 2" w:uiPriority="61"/>
-    <w:lsdException w:name="Light Grid Accent 2" w:uiPriority="62"/>
-    <w:lsdException w:name="Medium Shading 1 Accent 2" w:uiPriority="63"/>
-    <w:lsdException w:name="Medium Shading 2 Accent 2" w:uiPriority="64"/>
-    <w:lsdException w:name="Medium List 1 Accent 2" w:uiPriority="65"/>
-    <w:lsdException w:name="Medium List 2 Accent 2" w:uiPriority="66"/>
-    <w:lsdException w:name="Medium Grid 1 Accent 2" w:uiPriority="67"/>
-    <w:lsdException w:name="Medium Grid 2 Accent 2" w:uiPriority="68"/>
-    <w:lsdException w:name="Medium Grid 3 Accent 2" w:uiPriority="69"/>
-    <w:lsdException w:name="Dark List Accent 2" w:uiPriority="70"/>
-    <w:lsdException w:name="Colorful Shading Accent 2" w:uiPriority="71"/>
-    <w:lsdException w:name="Colorful List Accent 2" w:uiPriority="72"/>
-    <w:lsdException w:name="Colorful Grid Accent 2" w:uiPriority="73"/>
-    <w:lsdException w:name="Light Shading Accent 3" w:uiPriority="60"/>
-    <w:lsdException w:name="Light List Accent 3" w:uiPriority="61"/>
-    <w:lsdException w:name="Light Grid Accent 3" w:uiPriority="62"/>
-    <w:lsdException w:name="Medium Shading 1 Accent 3" w:uiPriority="63"/>
-    <w:lsdException w:name="Medium Shading 2 Accent 3" w:uiPriority="64"/>
-    <w:lsdException w:name="Medium List 1 Accent 3" w:uiPriority="65"/>
-    <w:lsdException w:name="Medium List 2 Accent 3" w:uiPriority="66"/>
-    <w:lsdException w:name="Medium Grid 1 Accent 3" w:uiPriority="67"/>
-    <w:lsdException w:name="Medium Grid 2 Accent 3" w:uiPriority="68"/>
-    <w:lsdException w:name="Medium Grid 3 Accent 3" w:uiPriority="69"/>
-    <w:lsdException w:name="Dark List Accent 3" w:uiPriority="70"/>
-    <w:lsdException w:name="Colorful Shading Accent 3" w:uiPriority="71"/>
-    <w:lsdException w:name="Colorful List Accent 3" w:uiPriority="72"/>
-    <w:lsdException w:name="Colorful Grid Accent 3" w:uiPriority="73"/>
-    <w:lsdException w:name="Light Shading Accent 4" w:uiPriority="60"/>
-    <w:lsdException w:name="Light List Accent 4" w:uiPriority="61"/>
-    <w:lsdException w:name="Light Grid Accent 4" w:uiPriority="62"/>
-    <w:lsdException w:name="Medium Shading 1 Accent 4" w:uiPriority="63"/>
-    <w:lsdException w:name="Medium Shading 2 Accent 4" w:uiPriority="64"/>
-    <w:lsdException w:name="Medium List 1 Accent 4" w:uiPriority="65"/>
-    <w:lsdException w:name="Medium List 2 Accent 4" w:uiPriority="66"/>
-    <w:lsdException w:name="Medium Grid 1 Accent 4" w:uiPriority="67"/>
-    <w:lsdException w:name="Medium Grid 2 Accent 4" w:uiPriority="68"/>
-    <w:lsdException w:name="Medium Grid 3 Accent 4" w:uiPriority="69"/>
-    <w:lsdException w:name="Dark List Accent 4" w:uiPriority="70"/>
-    <w:lsdException w:name="Colorful Shading Accent 4" w:uiPriority="71"/>
-    <w:lsdException w:name="Colorful List Accent 4" w:uiPriority="72"/>
-    <w:lsdException w:name="Colorful Grid Accent 4" w:uiPriority="73"/>
-    <w:lsdException w:name="Light Shading Accent 5" w:uiPriority="60"/>
-    <w:lsdException w:name="Light List Accent 5" w:uiPriority="61"/>
-    <w:lsdException w:name="Light Grid Accent 5" w:uiPriority="62"/>
-    <w:lsdException w:name="Medium Shading 1 Accent 5" w:uiPriority="63"/>
-    <w:lsdException w:name="Medium Shading 2 Accent 5" w:uiPriority="64"/>
-    <w:lsdException w:name="Medium List 1 Accent 5" w:uiPriority="65"/>
-    <w:lsdException w:name="Medium List 2 Accent 5" w:uiPriority="66"/>
-    <w:lsdException w:name="Medium Grid 1 Accent 5" w:uiPriority="67"/>
-    <w:lsdException w:name="Medium Grid 2 Accent 5" w:uiPriority="68"/>
-    <w:lsdException w:name="Medium Grid 3 Accent 5" w:uiPriority="69"/>
-    <w:lsdException w:name="Dark List Accent 5" w:uiPriority="70"/>
-    <w:lsdException w:name="Colorful Shading Accent 5" w:uiPriority="71"/>
-    <w:lsdException w:name="Colorful List Accent 5" w:uiPriority="72"/>
-    <w:lsdException w:name="Colorful Grid Accent 5" w:uiPriority="73"/>
-    <w:lsdException w:name="Light Shading Accent 6" w:uiPriority="60"/>
-    <w:lsdException w:name="Light List Accent 6" w:uiPriority="61"/>
-    <w:lsdException w:name="Light Grid Accent 6" w:uiPriority="62"/>
-    <w:lsdException w:name="Medium Shading 1 Accent 6" w:uiPriority="63"/>
-    <w:lsdException w:name="Medium Shading 2 Accent 6" w:uiPriority="64"/>
-    <w:lsdException w:name="Medium List 1 Accent 6" w:uiPriority="65"/>
-    <w:lsdException w:name="Medium List 2 Accent 6" w:uiPriority="66"/>
-    <w:lsdException w:name="Medium Grid 1 Accent 6" w:uiPriority="67"/>
-    <w:lsdException w:name="Medium Grid 2 Accent 6" w:uiPriority="68"/>
-    <w:lsdException w:name="Medium Grid 3 Accent 6" w:uiPriority="69"/>
-    <w:lsdException w:name="Dark List Accent 6" w:uiPriority="70"/>
-    <w:lsdException w:name="Colorful Shading Accent 6" w:uiPriority="71"/>
-    <w:lsdException w:name="Colorful List Accent 6" w:uiPriority="72"/>
-    <w:lsdException w:name="Colorful Grid Accent 6" w:uiPriority="73"/>
-    <w:lsdException w:name="Subtle Emphasis" w:uiPriority="19"/>
-    <w:lsdException w:name="Intense Emphasis" w:uiPriority="21"/>
-    <w:lsdException w:name="Subtle Reference" w:uiPriority="31"/>
-    <w:lsdException w:name="Intense Reference" w:uiPriority="32"/>
-    <w:lsdException w:name="Book Title" w:uiPriority="33"/>
-    <w:lsdException w:name="Bibliography" w:semiHidden="1" w:uiPriority="37" w:unhideWhenUsed="1"/>
-    <w:lsdException w:name="TOC Heading" w:semiHidden="1" w:uiPriority="39" w:unhideWhenUsed="1" w:qFormat="1"/>
-    <w:lsdException w:name="Plain Table 1" w:uiPriority="41"/>
-    <w:lsdException w:name="Plain Table 2" w:uiPriority="42"/>
-    <w:lsdException w:name="Plain Table 3" w:uiPriority="43"/>
-    <w:lsdException w:name="Plain Table 4" w:uiPriority="44"/>
-    <w:lsdException w:name="Plain Table 5" w:uiPriority="45"/>
-    <w:lsdException w:name="Grid Table Light" w:uiPriority="40"/>
-    <w:lsdException w:name="Grid Table 1 Light" w:uiPriority="46"/>
-    <w:lsdException w:name="Grid Table 2" w:uiPriority="47"/>
-    <w:lsdException w:name="Grid Table 3" w:uiPriority="48"/>
-    <w:lsdException w:name="Grid Table 4" w:uiPriority="49"/>
-    <w:lsdException w:name="Grid Table 5 Dark" w:uiPriority="50"/>
-    <w:lsdException w:name="Grid Table 6 Colorful" w:uiPriority="51"/>
-    <w:lsdException w:name="Grid Table 7 Colorful" w:uiPriority="52"/>
-    <w:lsdException w:name="Grid Table 1 Light Accent 1" w:uiPriority="46"/>
-    <w:lsdException w:name="Grid Table 2 Accent 1" w:uiPriority="47"/>
-    <w:lsdException w:name="Grid Table 3 Accent 1" w:uiPriority="48"/>
-    <w:lsdException w:name="Grid Table 4 Accent 1" w:uiPriority="49"/>
-    <w:lsdException w:name="Grid Table 5 Dark Accent 1" w:uiPriority="50"/>
-    <w:lsdException w:name="Grid Table 6 Colorful Accent 1" w:uiPriority="51"/>
-    <w:lsdException w:name="Grid Table 7 Colorful Accent 1" w:uiPriority="52"/>
-    <w:lsdException w:name="Grid Table 1 Light Accent 2" w:uiPriority="46"/>
-    <w:lsdException w:name="Grid Table 2 Accent 2" w:uiPriority="47"/>
-    <w:lsdException w:name="Grid Table 3 Accent 2" w:uiPriority="48"/>
-    <w:lsdException w:name="Grid Table 4 Accent 2" w:uiPriority="49"/>
-    <w:lsdException w:name="Grid Table 5 Dark Accent 2" w:uiPriority="50"/>
-    <w:lsdException w:name="Grid Table 6 Colorful Accent 2" w:uiPriority="51"/>
-    <w:lsdException w:name="Grid Table 7 Colorful Accent 2" w:uiPriority="52"/>
-    <w:lsdException w:name="Grid Table 1 Light Accent 3" w:uiPriority="46"/>
-    <w:lsdException w:name="Grid Table 2 Accent 3" w:uiPriority="47"/>
-    <w:lsdException w:name="Grid Table 3 Accent 3" w:uiPriority="48"/>
-    <w:lsdException w:name="Grid Table 4 Accent 3" w:uiPriority="49"/>
-    <w:lsdException w:name="Grid Table 5 Dark Accent 3" w:uiPriority="50"/>
-    <w:lsdException w:name="Grid Table 6 Colorful Accent 3" w:uiPriority="51"/>
-    <w:lsdException w:name="Grid Table 7 Colorful Accent 3" w:uiPriority="52"/>
-    <w:lsdException w:name="Grid Table 1 Light Accent 4" w:uiPriority="46"/>
-    <w:lsdException w:name="Grid Table 2 Accent 4" w:uiPriority="47"/>
-    <w:lsdException w:name="Grid Table 3 Accent 4" w:uiPriority="48"/>
-    <w:lsdException w:name="Grid Table 4 Accent 4" w:uiPriority="49"/>
-    <w:lsdException w:name="Grid Table 5 Dark Accent 4" w:uiPriority="50"/>
-    <w:lsdException w:name="Grid Table 6 Colorful Accent 4" w:uiPriority="51"/>
-    <w:lsdException w:name="Grid Table 7 Colorful Accent 4" w:uiPriority="52"/>
-    <w:lsdException w:name="Grid Table 1 Light Accent 5" w:uiPriority="46"/>
-    <w:lsdException w:name="Grid Table 2 Accent 5" w:uiPriority="47"/>
-    <w:lsdException w:name="Grid Table 3 Accent 5" w:uiPriority="48"/>
-    <w:lsdException w:name="Grid Table 4 Accent 5" w:uiPriority="49"/>
-    <w:lsdException w:name="Grid Table 5 Dark Accent 5" w:uiPriority="50"/>
-    <w:lsdException w:name="Grid Table 6 Colorful Accent 5" w:uiPriority="51"/>
-    <w:lsdException w:name="Grid Table 7 Colorful Accent 5" w:uiPriority="52"/>
-    <w:lsdException w:name="Grid Table 1 Light Accent 6" w:uiPriority="46"/>
-    <w:lsdException w:name="Grid Table 2 Accent 6" w:uiPriority="47"/>
-    <w:lsdException w:name="Grid Table 3 Accent 6" w:uiPriority="48"/>
-    <w:lsdException w:name="Grid Table 4 Accent 6" w:uiPriority="49"/>
-    <w:lsdException w:name="Grid Table 5 Dark Accent 6" w:uiPriority="50"/>
-    <w:lsdException w:name="Grid Table 6 Colorful Accent 6" w:uiPriority="51"/>
-    <w:lsdException w:name="Grid Table 7 Colorful Accent 6" w:uiPriority="52"/>
-    <w:lsdException w:name="List Table 1 Light" w:uiPriority="46"/>
-    <w:lsdException w:name="List Table 2" w:uiPriority="47"/>
-    <w:lsdException w:name="List Table 3" w:uiPriority="48"/>
-    <w:lsdException w:name="List Table 4" w:uiPriority="49"/>
-    <w:lsdException w:name="List Table 5 Dark" w:uiPriority="50"/>
-    <w:lsdException w:name="List Table 6 Colorful" w:uiPriority="51"/>
-    <w:lsdException w:name="List Table 7 Colorful" w:uiPriority="52"/>
-    <w:lsdException w:name="List Table 1 Light Accent 1" w:uiPriority="46"/>
-    <w:lsdException w:name="List Table 2 Accent 1" w:uiPriority="47"/>
-    <w:lsdException w:name="List Table 3 Accent 1" w:uiPriority="48"/>
-    <w:lsdException w:name="List Table 4 Accent 1" w:uiPriority="49"/>
-    <w:lsdException w:name="List Table 5 Dark Accent 1" w:uiPriority="50"/>
-    <w:lsdException w:name="List Table 6 Colorful Accent 1" w:uiPriority="51"/>
-    <w:lsdException w:name="List Table 7 Colorful Accent 1" w:uiPriority="52"/>
-    <w:lsdException w:name="List Table 1 Light Accent 2" w:uiPriority="46"/>
-    <w:lsdException w:name="List Table 2 Accent 2" w:uiPriority="47"/>
-    <w:lsdException w:name="List Table 3 Accent 2" w:uiPriority="48"/>
-    <w:lsdException w:name="List Table 4 Accent 2" w:uiPriority="49"/>
-    <w:lsdException w:name="List Table 5 Dark Accent 2" w:uiPriority="50"/>
-    <w:lsdException w:name="List Table 6 Colorful Accent 2" w:uiPriority="51"/>
-    <w:lsdException w:name="List Table 7 Colorful Accent 2" w:uiPriority="52"/>
-    <w:lsdException w:name="List Table 1 Light Accent 3" w:uiPriority="46"/>
-    <w:lsdException w:name="List Table 2 Accent 3" w:uiPriority="47"/>
-    <w:lsdException w:name="List Table 3 Accent 3" w:uiPriority="48"/>
-    <w:lsdException w:name="List Table 4 Accent 3" w:uiPriority="49"/>
-    <w:lsdException w:name="List Table 5 Dark Accent 3" w:uiPriority="50"/>
-    <w:lsdException w:name="List Table 6 Colorful Accent 3" w:uiPriority="51"/>
-    <w:lsdException w:name="List Table 7 Colorful Accent 3" w:uiPriority="52"/>
-    <w:lsdException w:name="List Table 1 Light Accent 4" w:uiPriority="46"/>
-    <w:lsdException w:name="List Table 2 Accent 4" w:uiPriority="47"/>
-    <w:lsdException w:name="List Table 3 Accent 4" w:uiPriority="48"/>
-    <w:lsdException w:name="List Table 4 Accent 4" w:uiPriority="49"/>
-    <w:lsdException w:name="List Table 5 Dark Accent 4" w:uiPriority="50"/>
-    <w:lsdException w:name="List Table 6 Colorful Accent 4" w:uiPriority="51"/>
-    <w:lsdException w:name="List Table 7 Colorful Accent 4" w:uiPriority="52"/>
-    <w:lsdException w:name="List Table 1 Light Accent 5" w:uiPriority="46"/>
-    <w:lsdException w:name="List Table 2 Accent 5" w:uiPriority="47"/>
-    <w:lsdException w:name="List Table 3 Accent 5" w:uiPriority="48"/>
-    <w:lsdException w:name="List Table 4 Accent 5" w:uiPriority="49"/>
-    <w:lsdException w:name="List Table 5 Dark Accent 5" w:uiPriority="50"/>
-    <w:lsdException w:name="List Table 6 Colorful Accent 5" w:uiPriority="51"/>
-    <w:lsdException w:name="List Table 7 Colorful Accent 5" w:uiPriority="52"/>
-    <w:lsdException w:name="List Table 1 Light Accent 6" w:uiPriority="46"/>
-    <w:lsdException w:name="List Table 2 Accent 6" w:uiPriority="47"/>
-    <w:lsdException w:name="List Table 3 Accent 6" w:uiPriority="48"/>
-    <w:lsdException w:name="List Table 4 Accent 6" w:uiPriority="49"/>
-    <w:lsdException w:name="List Table 5 Dark Accent 6" w:uiPriority="50"/>
-    <w:lsdException w:name="List Table 6 Colorful Accent 6" w:uiPriority="51"/>
-    <w:lsdException w:name="List Table 7 Colorful Accent 6" w:uiPriority="52"/>
-    <w:lsdException w:name="Mention" w:semiHidden="1" w:unhideWhenUsed="1"/>
+  <w:latentStyles w:defLockedState="0" w:defUIPriority="99" w:defSemiHidden="1" w:defUnhideWhenUsed="1" w:defQFormat="0" w:count="267">
+    <w:lsdException w:name="Normal" w:semiHidden="0" w:uiPriority="0" w:unhideWhenUsed="0" w:qFormat="1"/>
+    <w:lsdException w:name="heading 1" w:semiHidden="0" w:uiPriority="9" w:unhideWhenUsed="0" w:qFormat="1"/>
+    <w:lsdException w:name="heading 2" w:uiPriority="9" w:qFormat="1"/>
+    <w:lsdException w:name="heading 3" w:uiPriority="9" w:qFormat="1"/>
+    <w:lsdException w:name="heading 4" w:uiPriority="9" w:qFormat="1"/>
+    <w:lsdException w:name="heading 5" w:uiPriority="9" w:qFormat="1"/>
+    <w:lsdException w:name="heading 6" w:uiPriority="9" w:qFormat="1"/>
+    <w:lsdException w:name="heading 7" w:uiPriority="9" w:qFormat="1"/>
+    <w:lsdException w:name="heading 8" w:uiPriority="9" w:qFormat="1"/>
+    <w:lsdException w:name="heading 9" w:uiPriority="9" w:qFormat="1"/>
+    <w:lsdException w:name="toc 1" w:uiPriority="39"/>
+    <w:lsdException w:name="toc 2" w:uiPriority="39"/>
+    <w:lsdException w:name="toc 3" w:uiPriority="39"/>
+    <w:lsdException w:name="toc 4" w:uiPriority="39"/>
+    <w:lsdException w:name="toc 5" w:uiPriority="39"/>
+    <w:lsdException w:name="toc 6" w:uiPriority="39"/>
+    <w:lsdException w:name="toc 7" w:uiPriority="39"/>
+    <w:lsdException w:name="toc 8" w:uiPriority="39"/>
+    <w:lsdException w:name="toc 9" w:uiPriority="39"/>
+    <w:lsdException w:name="caption" w:uiPriority="35" w:qFormat="1"/>
+    <w:lsdException w:name="Title" w:semiHidden="0" w:uiPriority="10" w:unhideWhenUsed="0"/>
+    <w:lsdException w:name="Default Paragraph Font" w:uiPriority="1"/>
+    <w:lsdException w:name="Subtitle" w:semiHidden="0" w:uiPriority="11" w:unhideWhenUsed="0"/>
+    <w:lsdException w:name="Strong" w:semiHidden="0" w:uiPriority="0" w:unhideWhenUsed="0" w:qFormat="1"/>
+    <w:lsdException w:name="Emphasis" w:semiHidden="0" w:uiPriority="20" w:unhideWhenUsed="0" w:qFormat="1"/>
+    <w:lsdException w:name="Table Grid" w:semiHidden="0" w:uiPriority="59" w:unhideWhenUsed="0"/>
+    <w:lsdException w:name="Placeholder Text" w:unhideWhenUsed="0"/>
+    <w:lsdException w:name="No Spacing" w:semiHidden="0" w:uiPriority="1" w:unhideWhenUsed="0"/>
+    <w:lsdException w:name="Light Shading" w:semiHidden="0" w:uiPriority="60" w:unhideWhenUsed="0"/>
+    <w:lsdException w:name="Light List" w:semiHidden="0" w:uiPriority="61" w:unhideWhenUsed="0"/>
+    <w:lsdException w:name="Light Grid" w:semiHidden="0" w:uiPriority="62" w:unhideWhenUsed="0"/>
+    <w:lsdException w:name="Medium Shading 1" w:semiHidden="0" w:uiPriority="63" w:unhideWhenUsed="0"/>
+    <w:lsdException w:name="Medium Shading 2" w:semiHidden="0" w:uiPriority="64" w:unhideWhenUsed="0"/>
+    <w:lsdException w:name="Medium List 1" w:semiHidden="0" w:uiPriority="65" w:unhideWhenUsed="0"/>
+    <w:lsdException w:name="Medium List 2" w:semiHidden="0" w:uiPriority="66" w:unhideWhenUsed="0"/>
+    <w:lsdException w:name="Medium Grid 1" w:semiHidden="0" w:uiPriority="67" w:unhideWhenUsed="0"/>
+    <w:lsdException w:name="Medium Grid 2" w:semiHidden="0" w:uiPriority="68" w:unhideWhenUsed="0"/>
+    <w:lsdException w:name="Medium Grid 3" w:semiHidden="0" w:uiPriority="69" w:unhideWhenUsed="0"/>
+    <w:lsdException w:name="Dark List" w:semiHidden="0" w:uiPriority="70" w:unhideWhenUsed="0"/>
+    <w:lsdException w:name="Colorful Shading" w:semiHidden="0" w:uiPriority="71" w:unhideWhenUsed="0"/>
+    <w:lsdException w:name="Colorful List" w:semiHidden="0" w:uiPriority="72" w:unhideWhenUsed="0"/>
+    <w:lsdException w:name="Colorful Grid" w:semiHidden="0" w:uiPriority="73" w:unhideWhenUsed="0"/>
+    <w:lsdException w:name="Light Shading Accent 1" w:semiHidden="0" w:uiPriority="60" w:unhideWhenUsed="0"/>
+    <w:lsdException w:name="Light List Accent 1" w:semiHidden="0" w:uiPriority="61" w:unhideWhenUsed="0"/>
+    <w:lsdException w:name="Light Grid Accent 1" w:semiHidden="0" w:uiPriority="62" w:unhideWhenUsed="0"/>
+    <w:lsdException w:name="Medium Shading 1 Accent 1" w:semiHidden="0" w:uiPriority="63" w:unhideWhenUsed="0"/>
+    <w:lsdException w:name="Medium Shading 2 Accent 1" w:semiHidden="0" w:uiPriority="64" w:unhideWhenUsed="0"/>
+    <w:lsdException w:name="Medium List 1 Accent 1" w:semiHidden="0" w:uiPriority="65" w:unhideWhenUsed="0"/>
+    <w:lsdException w:name="Revision" w:unhideWhenUsed="0"/>
+    <w:lsdException w:name="List Paragraph" w:semiHidden="0" w:uiPriority="34" w:unhideWhenUsed="0" w:qFormat="1"/>
+    <w:lsdException w:name="Quote" w:semiHidden="0" w:uiPriority="29" w:unhideWhenUsed="0"/>
+    <w:lsdException w:name="Intense Quote" w:semiHidden="0" w:uiPriority="30" w:unhideWhenUsed="0"/>
+    <w:lsdException w:name="Medium List 2 Accent 1" w:semiHidden="0" w:uiPriority="66" w:unhideWhenUsed="0"/>
+    <w:lsdException w:name="Medium Grid 1 Accent 1" w:semiHidden="0" w:uiPriority="67" w:unhideWhenUsed="0"/>
+    <w:lsdException w:name="Medium Grid 2 Accent 1" w:semiHidden="0" w:uiPriority="68" w:unhideWhenUsed="0"/>
+    <w:lsdException w:name="Medium Grid 3 Accent 1" w:semiHidden="0" w:uiPriority="69" w:unhideWhenUsed="0"/>
+    <w:lsdException w:name="Dark List Accent 1" w:semiHidden="0" w:uiPriority="70" w:unhideWhenUsed="0"/>
+    <w:lsdException w:name="Colorful Shading Accent 1" w:semiHidden="0" w:uiPriority="71" w:unhideWhenUsed="0"/>
+    <w:lsdException w:name="Colorful List Accent 1" w:semiHidden="0" w:uiPriority="72" w:unhideWhenUsed="0"/>
+    <w:lsdException w:name="Colorful Grid Accent 1" w:semiHidden="0" w:uiPriority="73" w:unhideWhenUsed="0"/>
+    <w:lsdException w:name="Light Shading Accent 2" w:semiHidden="0" w:uiPriority="60" w:unhideWhenUsed="0"/>
+    <w:lsdException w:name="Light List Accent 2" w:semiHidden="0" w:uiPriority="61" w:unhideWhenUsed="0"/>
+    <w:lsdException w:name="Light Grid Accent 2" w:semiHidden="0" w:uiPriority="62" w:unhideWhenUsed="0"/>
+    <w:lsdException w:name="Medium Shading 1 Accent 2" w:semiHidden="0" w:uiPriority="63" w:unhideWhenUsed="0"/>
+    <w:lsdException w:name="Medium Shading 2 Accent 2" w:semiHidden="0" w:uiPriority="64" w:unhideWhenUsed="0"/>
+    <w:lsdException w:name="Medium List 1 Accent 2" w:semiHidden="0" w:uiPriority="65" w:unhideWhenUsed="0"/>
+    <w:lsdException w:name="Medium List 2 Accent 2" w:semiHidden="0" w:uiPriority="66" w:unhideWhenUsed="0"/>
+    <w:lsdException w:name="Medium Grid 1 Accent 2" w:semiHidden="0" w:uiPriority="67" w:unhideWhenUsed="0"/>
+    <w:lsdException w:name="Medium Grid 2 Accent 2" w:semiHidden="0" w:uiPriority="68" w:unhideWhenUsed="0"/>
+    <w:lsdException w:name="Medium Grid 3 Accent 2" w:semiHidden="0" w:uiPriority="69" w:unhideWhenUsed="0"/>
+    <w:lsdException w:name="Dark List Accent 2" w:semiHidden="0" w:uiPriority="70" w:unhideWhenUsed="0"/>
+    <w:lsdException w:name="Colorful Shading Accent 2" w:semiHidden="0" w:uiPriority="71" w:unhideWhenUsed="0"/>
+    <w:lsdException w:name="Colorful List Accent 2" w:semiHidden="0" w:uiPriority="72" w:unhideWhenUsed="0"/>
+    <w:lsdException w:name="Colorful Grid Accent 2" w:semiHidden="0" w:uiPriority="73" w:unhideWhenUsed="0"/>
+    <w:lsdException w:name="Light Shading Accent 3" w:semiHidden="0" w:uiPriority="60" w:unhideWhenUsed="0"/>
+    <w:lsdException w:name="Light List Accent 3" w:semiHidden="0" w:uiPriority="61" w:unhideWhenUsed="0"/>
+    <w:lsdException w:name="Light Grid Accent 3" w:semiHidden="0" w:uiPriority="62" w:unhideWhenUsed="0"/>
+    <w:lsdException w:name="Medium Shading 1 Accent 3" w:semiHidden="0" w:uiPriority="63" w:unhideWhenUsed="0"/>
+    <w:lsdException w:name="Medium Shading 2 Accent 3" w:semiHidden="0" w:uiPriority="64" w:unhideWhenUsed="0"/>
+    <w:lsdException w:name="Medium List 1 Accent 3" w:semiHidden="0" w:uiPriority="65" w:unhideWhenUsed="0"/>
+    <w:lsdException w:name="Medium List 2 Accent 3" w:semiHidden="0" w:uiPriority="66" w:unhideWhenUsed="0"/>
+    <w:lsdException w:name="Medium Grid 1 Accent 3" w:semiHidden="0" w:uiPriority="67" w:unhideWhenUsed="0"/>
+    <w:lsdException w:name="Medium Grid 2 Accent 3" w:semiHidden="0" w:uiPriority="68" w:unhideWhenUsed="0"/>
+    <w:lsdException w:name="Medium Grid 3 Accent 3" w:semiHidden="0" w:uiPriority="69" w:unhideWhenUsed="0"/>
+    <w:lsdException w:name="Dark List Accent 3" w:semiHidden="0" w:uiPriority="70" w:unhideWhenUsed="0"/>
+    <w:lsdException w:name="Colorful Shading Accent 3" w:semiHidden="0" w:uiPriority="71" w:unhideWhenUsed="0"/>
+    <w:lsdException w:name="Colorful List Accent 3" w:semiHidden="0" w:uiPriority="72" w:unhideWhenUsed="0"/>
+    <w:lsdException w:name="Colorful Grid Accent 3" w:semiHidden="0" w:uiPriority="73" w:unhideWhenUsed="0"/>
+    <w:lsdException w:name="Light Shading Accent 4" w:semiHidden="0" w:uiPriority="60" w:unhideWhenUsed="0"/>
+    <w:lsdException w:name="Light List Accent 4" w:semiHidden="0" w:uiPriority="61" w:unhideWhenUsed="0"/>
+    <w:lsdException w:name="Light Grid Accent 4" w:semiHidden="0" w:uiPriority="62" w:unhideWhenUsed="0"/>
+    <w:lsdException w:name="Medium Shading 1 Accent 4" w:semiHidden="0" w:uiPriority="63" w:unhideWhenUsed="0"/>
+    <w:lsdException w:name="Medium Shading 2 Accent 4" w:semiHidden="0" w:uiPriority="64" w:unhideWhenUsed="0"/>
+    <w:lsdException w:name="Medium List 1 Accent 4" w:semiHidden="0" w:uiPriority="65" w:unhideWhenUsed="0"/>
+    <w:lsdException w:name="Medium List 2 Accent 4" w:semiHidden="0" w:uiPriority="66" w:unhideWhenUsed="0"/>
+    <w:lsdException w:name="Medium Grid 1 Accent 4" w:semiHidden="0" w:uiPriority="67" w:unhideWhenUsed="0"/>
+    <w:lsdException w:name="Medium Grid 2 Accent 4" w:semiHidden="0" w:uiPriority="68" w:unhideWhenUsed="0"/>
+    <w:lsdException w:name="Medium Grid 3 Accent 4" w:semiHidden="0" w:uiPriority="69" w:unhideWhenUsed="0"/>
+    <w:lsdException w:name="Dark List Accent 4" w:semiHidden="0" w:uiPriority="70" w:unhideWhenUsed="0"/>
+    <w:lsdException w:name="Colorful Shading Accent 4" w:semiHidden="0" w:uiPriority="71" w:unhideWhenUsed="0"/>
+    <w:lsdException w:name="Colorful List Accent 4" w:semiHidden="0" w:uiPriority="72" w:unhideWhenUsed="0"/>
+    <w:lsdException w:name="Colorful Grid Accent 4" w:semiHidden="0" w:uiPriority="73" w:unhideWhenUsed="0"/>
+    <w:lsdException w:name="Light Shading Accent 5" w:semiHidden="0" w:uiPriority="60" w:unhideWhenUsed="0"/>
+    <w:lsdException w:name="Light List Accent 5" w:semiHidden="0" w:uiPriority="61" w:unhideWhenUsed="0"/>
+    <w:lsdException w:name="Light Grid Accent 5" w:semiHidden="0" w:uiPriority="62" w:unhideWhenUsed="0"/>
+    <w:lsdException w:name="Medium Shading 1 Accent 5" w:semiHidden="0" w:uiPriority="63" w:unhideWhenUsed="0"/>
+    <w:lsdException w:name="Medium Shading 2 Accent 5" w:semiHidden="0" w:uiPriority="64" w:unhideWhenUsed="0"/>
+    <w:lsdException w:name="Medium List 1 Accent 5" w:semiHidden="0" w:uiPriority="65" w:unhideWhenUsed="0"/>
+    <w:lsdException w:name="Medium List 2 Accent 5" w:semiHidden="0" w:uiPriority="66" w:unhideWhenUsed="0"/>
+    <w:lsdException w:name="Medium Grid 1 Accent 5" w:semiHidden="0" w:uiPriority="67" w:unhideWhenUsed="0"/>
+    <w:lsdException w:name="Medium Grid 2 Accent 5" w:semiHidden="0" w:uiPriority="68" w:unhideWhenUsed="0"/>
+    <w:lsdException w:name="Medium Grid 3 Accent 5" w:semiHidden="0" w:uiPriority="69" w:unhideWhenUsed="0"/>
+    <w:lsdException w:name="Dark List Accent 5" w:semiHidden="0" w:uiPriority="70" w:unhideWhenUsed="0"/>
+    <w:lsdException w:name="Colorful Shading Accent 5" w:semiHidden="0" w:uiPriority="71" w:unhideWhenUsed="0"/>
+    <w:lsdException w:name="Colorful List Accent 5" w:semiHidden="0" w:uiPriority="72" w:unhideWhenUsed="0"/>
+    <w:lsdException w:name="Colorful Grid Accent 5" w:semiHidden="0" w:uiPriority="73" w:unhideWhenUsed="0"/>
+    <w:lsdException w:name="Light Shading Accent 6" w:semiHidden="0" w:uiPriority="60" w:unhideWhenUsed="0"/>
+    <w:lsdException w:name="Light List Accent 6" w:semiHidden="0" w:uiPriority="61" w:unhideWhenUsed="0"/>
+    <w:lsdException w:name="Light Grid Accent 6" w:semiHidden="0" w:uiPriority="62" w:unhideWhenUsed="0"/>
+    <w:lsdException w:name="Medium Shading 1 Accent 6" w:semiHidden="0" w:uiPriority="63" w:unhideWhenUsed="0"/>
+    <w:lsdException w:name="Medium Shading 2 Accent 6" w:semiHidden="0" w:uiPriority="64" w:unhideWhenUsed="0"/>
+    <w:lsdException w:name="Medium List 1 Accent 6" w:semiHidden="0" w:uiPriority="65" w:unhideWhenUsed="0"/>
+    <w:lsdException w:name="Medium List 2 Accent 6" w:semiHidden="0" w:uiPriority="66" w:unhideWhenUsed="0"/>
+    <w:lsdException w:name="Medium Grid 1 Accent 6" w:semiHidden="0" w:uiPriority="67" w:unhideWhenUsed="0"/>
+    <w:lsdException w:name="Medium Grid 2 Accent 6" w:semiHidden="0" w:uiPriority="68" w:unhideWhenUsed="0"/>
+    <w:lsdException w:name="Medium Grid 3 Accent 6" w:semiHidden="0" w:uiPriority="69" w:unhideWhenUsed="0"/>
+    <w:lsdException w:name="Dark List Accent 6" w:semiHidden="0" w:uiPriority="70" w:unhideWhenUsed="0"/>
+    <w:lsdException w:name="Colorful Shading Accent 6" w:semiHidden="0" w:uiPriority="71" w:unhideWhenUsed="0"/>
+    <w:lsdException w:name="Colorful List Accent 6" w:semiHidden="0" w:uiPriority="72" w:unhideWhenUsed="0"/>
+    <w:lsdException w:name="Colorful Grid Accent 6" w:semiHidden="0" w:uiPriority="73" w:unhideWhenUsed="0"/>
+    <w:lsdException w:name="Subtle Emphasis" w:semiHidden="0" w:uiPriority="19" w:unhideWhenUsed="0"/>
+    <w:lsdException w:name="Intense Emphasis" w:semiHidden="0" w:uiPriority="21" w:unhideWhenUsed="0"/>
+    <w:lsdException w:name="Subtle Reference" w:semiHidden="0" w:uiPriority="31" w:unhideWhenUsed="0"/>
+    <w:lsdException w:name="Intense Reference" w:semiHidden="0" w:uiPriority="32" w:unhideWhenUsed="0"/>
+    <w:lsdException w:name="Book Title" w:semiHidden="0" w:uiPriority="33" w:unhideWhenUsed="0"/>
+    <w:lsdException w:name="Bibliography" w:uiPriority="37"/>
+    <w:lsdException w:name="TOC Heading" w:uiPriority="39" w:qFormat="1"/>
   </w:latentStyles>
-  <w:style w:type="paragraph" w:default="1" w:styleId="Normal">
+  <w:style w:type="paragraph" w:default="1" w:styleId="a">
     <w:name w:val="Normal"/>
     <w:qFormat/>
     <w:rsid w:val="00AC7550"/>
@@ -16877,11 +17069,11 @@
       <w:spacing w:after="200"/>
     </w:pPr>
   </w:style>
-  <w:style w:type="paragraph" w:styleId="Heading1">
+  <w:style w:type="paragraph" w:styleId="1">
     <w:name w:val="heading 1"/>
-    <w:basedOn w:val="Normal"/>
-    <w:next w:val="Normal"/>
-    <w:link w:val="Heading1Char"/>
+    <w:basedOn w:val="a"/>
+    <w:next w:val="a"/>
+    <w:link w:val="10"/>
     <w:uiPriority w:val="9"/>
     <w:qFormat/>
     <w:rsid w:val="00941FFF"/>
@@ -16899,11 +17091,11 @@
       <w:szCs w:val="32"/>
     </w:rPr>
   </w:style>
-  <w:style w:type="paragraph" w:styleId="Heading2">
+  <w:style w:type="paragraph" w:styleId="2">
     <w:name w:val="heading 2"/>
-    <w:basedOn w:val="Normal"/>
-    <w:next w:val="Normal"/>
-    <w:link w:val="Heading2Char"/>
+    <w:basedOn w:val="a"/>
+    <w:next w:val="a"/>
+    <w:link w:val="20"/>
     <w:uiPriority w:val="9"/>
     <w:qFormat/>
     <w:rsid w:val="00551D82"/>
@@ -16928,11 +17120,11 @@
       <w:szCs w:val="36"/>
     </w:rPr>
   </w:style>
-  <w:style w:type="paragraph" w:styleId="Heading3">
+  <w:style w:type="paragraph" w:styleId="3">
     <w:name w:val="heading 3"/>
-    <w:basedOn w:val="Normal"/>
-    <w:next w:val="Normal"/>
-    <w:link w:val="Heading3Char"/>
+    <w:basedOn w:val="a"/>
+    <w:next w:val="a"/>
+    <w:link w:val="30"/>
     <w:uiPriority w:val="9"/>
     <w:unhideWhenUsed/>
     <w:qFormat/>
@@ -16951,11 +17143,11 @@
       <w:szCs w:val="32"/>
     </w:rPr>
   </w:style>
-  <w:style w:type="paragraph" w:styleId="Heading4">
+  <w:style w:type="paragraph" w:styleId="4">
     <w:name w:val="heading 4"/>
-    <w:basedOn w:val="Normal"/>
-    <w:next w:val="Normal"/>
-    <w:link w:val="Heading4Char"/>
+    <w:basedOn w:val="a"/>
+    <w:next w:val="a"/>
+    <w:link w:val="40"/>
     <w:uiPriority w:val="9"/>
     <w:unhideWhenUsed/>
     <w:qFormat/>
@@ -16974,11 +17166,11 @@
       <w:sz w:val="28"/>
     </w:rPr>
   </w:style>
-  <w:style w:type="paragraph" w:styleId="Heading5">
+  <w:style w:type="paragraph" w:styleId="5">
     <w:name w:val="heading 5"/>
-    <w:basedOn w:val="Normal"/>
-    <w:next w:val="Normal"/>
-    <w:link w:val="Heading5Char"/>
+    <w:basedOn w:val="a"/>
+    <w:next w:val="a"/>
+    <w:link w:val="50"/>
     <w:uiPriority w:val="9"/>
     <w:unhideWhenUsed/>
     <w:qFormat/>
@@ -16995,17 +17187,18 @@
       <w:color w:val="B2500E"/>
     </w:rPr>
   </w:style>
-  <w:style w:type="character" w:default="1" w:styleId="DefaultParagraphFont">
+  <w:style w:type="character" w:default="1" w:styleId="a0">
     <w:name w:val="Default Paragraph Font"/>
     <w:uiPriority w:val="1"/>
     <w:semiHidden/>
     <w:unhideWhenUsed/>
   </w:style>
-  <w:style w:type="table" w:default="1" w:styleId="TableNormal">
+  <w:style w:type="table" w:default="1" w:styleId="a1">
     <w:name w:val="Normal Table"/>
     <w:uiPriority w:val="99"/>
     <w:semiHidden/>
     <w:unhideWhenUsed/>
+    <w:qFormat/>
     <w:tblPr>
       <w:tblInd w:w="0" w:type="dxa"/>
       <w:tblCellMar>
@@ -17016,32 +17209,32 @@
       </w:tblCellMar>
     </w:tblPr>
   </w:style>
-  <w:style w:type="numbering" w:default="1" w:styleId="NoList">
+  <w:style w:type="numbering" w:default="1" w:styleId="a2">
     <w:name w:val="No List"/>
     <w:uiPriority w:val="99"/>
     <w:semiHidden/>
     <w:unhideWhenUsed/>
   </w:style>
-  <w:style w:type="character" w:customStyle="1" w:styleId="HeaderChar">
-    <w:name w:val="Header Char"/>
-    <w:basedOn w:val="DefaultParagraphFont"/>
-    <w:link w:val="Header"/>
+  <w:style w:type="character" w:customStyle="1" w:styleId="a3">
+    <w:name w:val="Горен колонтитул Знак"/>
+    <w:basedOn w:val="a0"/>
+    <w:link w:val="a4"/>
     <w:uiPriority w:val="99"/>
     <w:qFormat/>
     <w:rsid w:val="008068A2"/>
   </w:style>
-  <w:style w:type="character" w:customStyle="1" w:styleId="FooterChar">
-    <w:name w:val="Footer Char"/>
-    <w:basedOn w:val="DefaultParagraphFont"/>
-    <w:link w:val="Footer"/>
+  <w:style w:type="character" w:customStyle="1" w:styleId="a5">
+    <w:name w:val="Долен колонтитул Знак"/>
+    <w:basedOn w:val="a0"/>
+    <w:link w:val="a6"/>
     <w:uiPriority w:val="99"/>
     <w:qFormat/>
     <w:rsid w:val="008068A2"/>
   </w:style>
-  <w:style w:type="character" w:customStyle="1" w:styleId="BalloonTextChar">
-    <w:name w:val="Balloon Text Char"/>
-    <w:basedOn w:val="DefaultParagraphFont"/>
-    <w:link w:val="BalloonText"/>
+  <w:style w:type="character" w:customStyle="1" w:styleId="a7">
+    <w:name w:val="Изнесен текст Знак"/>
+    <w:basedOn w:val="a0"/>
+    <w:link w:val="a8"/>
     <w:uiPriority w:val="99"/>
     <w:semiHidden/>
     <w:qFormat/>
@@ -17054,7 +17247,7 @@
   </w:style>
   <w:style w:type="character" w:customStyle="1" w:styleId="InternetLink">
     <w:name w:val="Internet Link"/>
-    <w:basedOn w:val="DefaultParagraphFont"/>
+    <w:basedOn w:val="a0"/>
     <w:uiPriority w:val="99"/>
     <w:unhideWhenUsed/>
     <w:rsid w:val="0079324A"/>
@@ -17063,10 +17256,10 @@
       <w:u w:val="single"/>
     </w:rPr>
   </w:style>
-  <w:style w:type="character" w:customStyle="1" w:styleId="Heading1Char">
-    <w:name w:val="Heading 1 Char"/>
-    <w:basedOn w:val="DefaultParagraphFont"/>
-    <w:link w:val="Heading1"/>
+  <w:style w:type="character" w:customStyle="1" w:styleId="10">
+    <w:name w:val="Заглавие 1 Знак"/>
+    <w:basedOn w:val="a0"/>
+    <w:link w:val="1"/>
     <w:uiPriority w:val="9"/>
     <w:qFormat/>
     <w:rsid w:val="00941FFF"/>
@@ -17079,10 +17272,10 @@
       <w:lang w:val="bg-BG"/>
     </w:rPr>
   </w:style>
-  <w:style w:type="character" w:customStyle="1" w:styleId="Heading2Char">
-    <w:name w:val="Heading 2 Char"/>
-    <w:basedOn w:val="DefaultParagraphFont"/>
-    <w:link w:val="Heading2"/>
+  <w:style w:type="character" w:customStyle="1" w:styleId="20">
+    <w:name w:val="Заглавие 2 Знак"/>
+    <w:basedOn w:val="a0"/>
+    <w:link w:val="2"/>
     <w:uiPriority w:val="9"/>
     <w:qFormat/>
     <w:rsid w:val="00551D82"/>
@@ -17094,9 +17287,9 @@
       <w:szCs w:val="36"/>
     </w:rPr>
   </w:style>
-  <w:style w:type="character" w:styleId="Strong">
+  <w:style w:type="character" w:styleId="a9">
     <w:name w:val="Strong"/>
-    <w:basedOn w:val="DefaultParagraphFont"/>
+    <w:basedOn w:val="a0"/>
     <w:qFormat/>
     <w:rsid w:val="00524789"/>
     <w:rPr>
@@ -17104,10 +17297,10 @@
       <w:bCs/>
     </w:rPr>
   </w:style>
-  <w:style w:type="character" w:customStyle="1" w:styleId="Heading3Char">
-    <w:name w:val="Heading 3 Char"/>
-    <w:basedOn w:val="DefaultParagraphFont"/>
-    <w:link w:val="Heading3"/>
+  <w:style w:type="character" w:customStyle="1" w:styleId="30">
+    <w:name w:val="Заглавие 3 Знак"/>
+    <w:basedOn w:val="a0"/>
+    <w:link w:val="3"/>
     <w:uiPriority w:val="9"/>
     <w:qFormat/>
     <w:rsid w:val="00941FFF"/>
@@ -17120,10 +17313,10 @@
       <w:lang w:val="bg-BG"/>
     </w:rPr>
   </w:style>
-  <w:style w:type="character" w:customStyle="1" w:styleId="Heading4Char">
-    <w:name w:val="Heading 4 Char"/>
-    <w:basedOn w:val="DefaultParagraphFont"/>
-    <w:link w:val="Heading4"/>
+  <w:style w:type="character" w:customStyle="1" w:styleId="40">
+    <w:name w:val="Заглавие 4 Знак"/>
+    <w:basedOn w:val="a0"/>
+    <w:link w:val="4"/>
     <w:uiPriority w:val="9"/>
     <w:qFormat/>
     <w:rsid w:val="00941FFF"/>
@@ -17136,9 +17329,9 @@
       <w:lang w:val="bg-BG"/>
     </w:rPr>
   </w:style>
-  <w:style w:type="character" w:styleId="FollowedHyperlink">
+  <w:style w:type="character" w:styleId="aa">
     <w:name w:val="FollowedHyperlink"/>
-    <w:basedOn w:val="DefaultParagraphFont"/>
+    <w:basedOn w:val="a0"/>
     <w:uiPriority w:val="99"/>
     <w:semiHidden/>
     <w:unhideWhenUsed/>
@@ -17149,10 +17342,10 @@
       <w:u w:val="single"/>
     </w:rPr>
   </w:style>
-  <w:style w:type="character" w:customStyle="1" w:styleId="Heading5Char">
-    <w:name w:val="Heading 5 Char"/>
-    <w:basedOn w:val="DefaultParagraphFont"/>
-    <w:link w:val="Heading5"/>
+  <w:style w:type="character" w:customStyle="1" w:styleId="50">
+    <w:name w:val="Заглавие 5 Знак"/>
+    <w:basedOn w:val="a0"/>
+    <w:link w:val="5"/>
     <w:uiPriority w:val="9"/>
     <w:qFormat/>
     <w:rsid w:val="00941FFF"/>
@@ -17163,10 +17356,10 @@
       <w:lang w:val="bg-BG"/>
     </w:rPr>
   </w:style>
-  <w:style w:type="character" w:customStyle="1" w:styleId="ListParagraphChar">
-    <w:name w:val="List Paragraph Char"/>
-    <w:basedOn w:val="DefaultParagraphFont"/>
-    <w:link w:val="ListParagraph"/>
+  <w:style w:type="character" w:customStyle="1" w:styleId="ab">
+    <w:name w:val="Списък на абзаци Знак"/>
+    <w:basedOn w:val="a0"/>
+    <w:link w:val="ac"/>
     <w:uiPriority w:val="34"/>
     <w:qFormat/>
     <w:rsid w:val="00B42483"/>
@@ -17176,7 +17369,7 @@
   </w:style>
   <w:style w:type="character" w:customStyle="1" w:styleId="CodeChar">
     <w:name w:val="Code Char"/>
-    <w:basedOn w:val="ListParagraphChar"/>
+    <w:basedOn w:val="ab"/>
     <w:link w:val="Code"/>
     <w:qFormat/>
     <w:rsid w:val="00B42483"/>
@@ -17186,9 +17379,9 @@
       <w:lang w:val="bg-BG"/>
     </w:rPr>
   </w:style>
-  <w:style w:type="character" w:styleId="Emphasis">
+  <w:style w:type="character" w:styleId="ad">
     <w:name w:val="Emphasis"/>
-    <w:basedOn w:val="DefaultParagraphFont"/>
+    <w:basedOn w:val="a0"/>
     <w:uiPriority w:val="20"/>
     <w:qFormat/>
     <w:rsid w:val="00083BAB"/>
@@ -17207,7 +17400,7 @@
   </w:style>
   <w:style w:type="paragraph" w:customStyle="1" w:styleId="Heading">
     <w:name w:val="Heading"/>
-    <w:basedOn w:val="Normal"/>
+    <w:basedOn w:val="a"/>
     <w:next w:val="TextBody"/>
     <w:qFormat/>
     <w:rsid w:val="00CE241F"/>
@@ -17223,13 +17416,13 @@
   </w:style>
   <w:style w:type="paragraph" w:customStyle="1" w:styleId="TextBody">
     <w:name w:val="Text Body"/>
-    <w:basedOn w:val="Normal"/>
+    <w:basedOn w:val="a"/>
     <w:rsid w:val="00CE241F"/>
     <w:pPr>
       <w:spacing w:after="140" w:line="288" w:lineRule="auto"/>
     </w:pPr>
   </w:style>
-  <w:style w:type="paragraph" w:styleId="List">
+  <w:style w:type="paragraph" w:styleId="ae">
     <w:name w:val="List"/>
     <w:basedOn w:val="TextBody"/>
     <w:rsid w:val="00CE241F"/>
@@ -17237,9 +17430,9 @@
       <w:rFonts w:cs="FreeSans"/>
     </w:rPr>
   </w:style>
-  <w:style w:type="paragraph" w:styleId="Caption">
+  <w:style w:type="paragraph" w:styleId="af">
     <w:name w:val="caption"/>
-    <w:basedOn w:val="Normal"/>
+    <w:basedOn w:val="a"/>
     <w:qFormat/>
     <w:rsid w:val="00CE241F"/>
     <w:pPr>
@@ -17256,7 +17449,7 @@
   </w:style>
   <w:style w:type="paragraph" w:customStyle="1" w:styleId="Index">
     <w:name w:val="Index"/>
-    <w:basedOn w:val="Normal"/>
+    <w:basedOn w:val="a"/>
     <w:qFormat/>
     <w:rsid w:val="00CE241F"/>
     <w:pPr>
@@ -17266,10 +17459,10 @@
       <w:rFonts w:cs="FreeSans"/>
     </w:rPr>
   </w:style>
-  <w:style w:type="paragraph" w:styleId="Header">
+  <w:style w:type="paragraph" w:styleId="a4">
     <w:name w:val="header"/>
-    <w:basedOn w:val="Normal"/>
-    <w:link w:val="HeaderChar"/>
+    <w:basedOn w:val="a"/>
+    <w:link w:val="a3"/>
     <w:uiPriority w:val="99"/>
     <w:unhideWhenUsed/>
     <w:rsid w:val="008068A2"/>
@@ -17281,10 +17474,10 @@
       <w:spacing w:after="0" w:line="240" w:lineRule="auto"/>
     </w:pPr>
   </w:style>
-  <w:style w:type="paragraph" w:styleId="Footer">
+  <w:style w:type="paragraph" w:styleId="a6">
     <w:name w:val="footer"/>
-    <w:basedOn w:val="Normal"/>
-    <w:link w:val="FooterChar"/>
+    <w:basedOn w:val="a"/>
+    <w:link w:val="a5"/>
     <w:uiPriority w:val="99"/>
     <w:unhideWhenUsed/>
     <w:rsid w:val="008068A2"/>
@@ -17296,10 +17489,10 @@
       <w:spacing w:after="0" w:line="240" w:lineRule="auto"/>
     </w:pPr>
   </w:style>
-  <w:style w:type="paragraph" w:styleId="BalloonText">
+  <w:style w:type="paragraph" w:styleId="a8">
     <w:name w:val="Balloon Text"/>
-    <w:basedOn w:val="Normal"/>
-    <w:link w:val="BalloonTextChar"/>
+    <w:basedOn w:val="a"/>
+    <w:link w:val="a7"/>
     <w:uiPriority w:val="99"/>
     <w:semiHidden/>
     <w:unhideWhenUsed/>
@@ -17314,9 +17507,9 @@
       <w:szCs w:val="16"/>
     </w:rPr>
   </w:style>
-  <w:style w:type="paragraph" w:styleId="NormalWeb">
+  <w:style w:type="paragraph" w:styleId="af0">
     <w:name w:val="Normal (Web)"/>
-    <w:basedOn w:val="Normal"/>
+    <w:basedOn w:val="a"/>
     <w:uiPriority w:val="99"/>
     <w:semiHidden/>
     <w:unhideWhenUsed/>
@@ -17331,10 +17524,10 @@
       <w:szCs w:val="24"/>
     </w:rPr>
   </w:style>
-  <w:style w:type="paragraph" w:styleId="ListParagraph">
+  <w:style w:type="paragraph" w:styleId="ac">
     <w:name w:val="List Paragraph"/>
-    <w:basedOn w:val="Normal"/>
-    <w:link w:val="ListParagraphChar"/>
+    <w:basedOn w:val="a"/>
+    <w:link w:val="ab"/>
     <w:uiPriority w:val="34"/>
     <w:qFormat/>
     <w:rsid w:val="008617B5"/>
@@ -17345,8 +17538,8 @@
   </w:style>
   <w:style w:type="paragraph" w:customStyle="1" w:styleId="Code">
     <w:name w:val="Code"/>
-    <w:basedOn w:val="Normal"/>
-    <w:next w:val="Normal"/>
+    <w:basedOn w:val="a"/>
+    <w:next w:val="a"/>
     <w:link w:val="CodeChar"/>
     <w:qFormat/>
     <w:rsid w:val="00B42483"/>
@@ -17357,19 +17550,20 @@
   </w:style>
   <w:style w:type="paragraph" w:customStyle="1" w:styleId="FrameContents">
     <w:name w:val="Frame Contents"/>
-    <w:basedOn w:val="Normal"/>
+    <w:basedOn w:val="a"/>
     <w:qFormat/>
     <w:rsid w:val="00CE241F"/>
   </w:style>
-  <w:style w:type="table" w:styleId="TableGrid">
+  <w:style w:type="table" w:styleId="af1">
     <w:name w:val="Table Grid"/>
-    <w:basedOn w:val="TableNormal"/>
+    <w:basedOn w:val="a1"/>
     <w:uiPriority w:val="59"/>
     <w:rsid w:val="00FE5A80"/>
     <w:pPr>
       <w:spacing w:line="240" w:lineRule="auto"/>
     </w:pPr>
     <w:tblPr>
+      <w:tblInd w:w="0" w:type="dxa"/>
       <w:tblBorders>
         <w:top w:val="single" w:sz="4" w:space="0" w:color="auto"/>
         <w:left w:val="single" w:sz="4" w:space="0" w:color="auto"/>
@@ -17378,12 +17572,18 @@
         <w:insideH w:val="single" w:sz="4" w:space="0" w:color="auto"/>
         <w:insideV w:val="single" w:sz="4" w:space="0" w:color="auto"/>
       </w:tblBorders>
+      <w:tblCellMar>
+        <w:top w:w="0" w:type="dxa"/>
+        <w:left w:w="108" w:type="dxa"/>
+        <w:bottom w:w="0" w:type="dxa"/>
+        <w:right w:w="108" w:type="dxa"/>
+      </w:tblCellMar>
     </w:tblPr>
   </w:style>
-  <w:style w:type="paragraph" w:styleId="HTMLPreformatted">
+  <w:style w:type="paragraph" w:styleId="HTML">
     <w:name w:val="HTML Preformatted"/>
-    <w:basedOn w:val="Normal"/>
-    <w:link w:val="HTMLPreformattedChar"/>
+    <w:basedOn w:val="a"/>
+    <w:link w:val="HTML0"/>
     <w:uiPriority w:val="99"/>
     <w:unhideWhenUsed/>
     <w:rsid w:val="00F8048A"/>
@@ -17414,10 +17614,10 @@
       <w:szCs w:val="20"/>
     </w:rPr>
   </w:style>
-  <w:style w:type="character" w:customStyle="1" w:styleId="HTMLPreformattedChar">
-    <w:name w:val="HTML Preformatted Char"/>
-    <w:basedOn w:val="DefaultParagraphFont"/>
-    <w:link w:val="HTMLPreformatted"/>
+  <w:style w:type="character" w:customStyle="1" w:styleId="HTML0">
+    <w:name w:val="HTML стандартен Знак"/>
+    <w:basedOn w:val="a0"/>
+    <w:link w:val="HTML"/>
     <w:uiPriority w:val="99"/>
     <w:rsid w:val="00F8048A"/>
     <w:rPr>
@@ -17426,9 +17626,9 @@
       <w:szCs w:val="20"/>
     </w:rPr>
   </w:style>
-  <w:style w:type="character" w:styleId="Hyperlink">
+  <w:style w:type="character" w:styleId="af2">
     <w:name w:val="Hyperlink"/>
-    <w:basedOn w:val="DefaultParagraphFont"/>
+    <w:basedOn w:val="a0"/>
     <w:uiPriority w:val="99"/>
     <w:unhideWhenUsed/>
     <w:rsid w:val="00ED4F80"/>
@@ -17439,7 +17639,7 @@
   </w:style>
   <w:style w:type="paragraph" w:customStyle="1" w:styleId="PreformattedText">
     <w:name w:val="Preformatted Text"/>
-    <w:basedOn w:val="Normal"/>
+    <w:basedOn w:val="a"/>
     <w:qFormat/>
     <w:rsid w:val="00021FC7"/>
     <w:rPr>
@@ -17748,7 +17948,7 @@
 </file>
 
 <file path=customXml/itemProps1.xml><?xml version="1.0" encoding="utf-8"?>
-<ds:datastoreItem xmlns:ds="http://schemas.openxmlformats.org/officeDocument/2006/customXml" ds:itemID="{F48828A3-7CBB-43C7-B431-8CD29FA19610}">
+<ds:datastoreItem xmlns:ds="http://schemas.openxmlformats.org/officeDocument/2006/customXml" ds:itemID="{173BBDE6-517E-45AF-B11D-1B6D03E44BDD}">
   <ds:schemaRefs>
     <ds:schemaRef ds:uri="http://schemas.openxmlformats.org/officeDocument/2006/bibliography"/>
   </ds:schemaRefs>

</xml_diff>